<commit_message>
Prepared First 2 cases
</commit_message>
<xml_diff>
--- a/Report/ELCN306_Spring2020_11623251162040.docx
+++ b/Report/ELCN306_Spring2020_11623251162040.docx
@@ -346,27 +346,52 @@
         </w:rPr>
         <w:t xml:space="preserve">:  </w:t>
       </w:r>
+      <w:proofErr w:type="spellStart"/>
       <w:r>
         <w:rPr>
           <w:sz w:val="32"/>
           <w:szCs w:val="32"/>
         </w:rPr>
-        <w:t xml:space="preserve">Kamel Mohsen Kamel </w:t>
-      </w:r>
-      <w:proofErr w:type="spellStart"/>
+        <w:t>Kamel</w:t>
+      </w:r>
+      <w:proofErr w:type="spellEnd"/>
       <w:r>
         <w:rPr>
           <w:sz w:val="32"/>
           <w:szCs w:val="32"/>
         </w:rPr>
-        <w:t>Shehatah</w:t>
-      </w:r>
-      <w:proofErr w:type="spellEnd"/>
+        <w:t xml:space="preserve"> Mohsen </w:t>
+      </w:r>
+      <w:proofErr w:type="spellStart"/>
       <w:r>
         <w:rPr>
           <w:sz w:val="32"/>
           <w:szCs w:val="32"/>
         </w:rPr>
+        <w:t>Kamel</w:t>
+      </w:r>
+      <w:proofErr w:type="spellEnd"/>
+      <w:r>
+        <w:rPr>
+          <w:sz w:val="32"/>
+          <w:szCs w:val="32"/>
+        </w:rPr>
+        <w:t xml:space="preserve"> </w:t>
+      </w:r>
+      <w:proofErr w:type="spellStart"/>
+      <w:r>
+        <w:rPr>
+          <w:sz w:val="32"/>
+          <w:szCs w:val="32"/>
+        </w:rPr>
+        <w:t>Shehatah</w:t>
+      </w:r>
+      <w:proofErr w:type="spellEnd"/>
+      <w:r>
+        <w:rPr>
+          <w:sz w:val="32"/>
+          <w:szCs w:val="32"/>
+        </w:rPr>
         <w:tab/>
         <w:t>1162325</w:t>
       </w:r>
@@ -432,15 +457,119 @@
           <w:szCs w:val="32"/>
         </w:rPr>
       </w:pPr>
-    </w:p>
-    <w:p>
-      <w:pPr>
+      <w:r>
         <w:rPr>
           <w:sz w:val="32"/>
           <w:szCs w:val="32"/>
         </w:rPr>
-      </w:pPr>
-      <w:r>
+        <w:tab/>
+      </w:r>
+      <w:r>
+        <w:rPr>
+          <w:sz w:val="32"/>
+          <w:szCs w:val="32"/>
+        </w:rPr>
+        <w:tab/>
+        <w:t xml:space="preserve">       Ahmed Nader Adel </w:t>
+      </w:r>
+      <w:proofErr w:type="spellStart"/>
+      <w:r>
+        <w:rPr>
+          <w:sz w:val="32"/>
+          <w:szCs w:val="32"/>
+        </w:rPr>
+        <w:t>Assal</w:t>
+      </w:r>
+      <w:proofErr w:type="spellEnd"/>
+      <w:r>
+        <w:rPr>
+          <w:sz w:val="32"/>
+          <w:szCs w:val="32"/>
+        </w:rPr>
+        <w:tab/>
+      </w:r>
+      <w:r>
+        <w:rPr>
+          <w:sz w:val="32"/>
+          <w:szCs w:val="32"/>
+        </w:rPr>
+        <w:tab/>
+        <w:t>1162296</w:t>
+      </w:r>
+    </w:p>
+    <w:p>
+      <w:pPr>
+        <w:rPr>
+          <w:sz w:val="32"/>
+          <w:szCs w:val="32"/>
+        </w:rPr>
+      </w:pPr>
+      <w:r>
+        <w:rPr>
+          <w:sz w:val="32"/>
+          <w:szCs w:val="32"/>
+        </w:rPr>
+        <w:tab/>
+      </w:r>
+      <w:r>
+        <w:rPr>
+          <w:sz w:val="32"/>
+          <w:szCs w:val="32"/>
+        </w:rPr>
+        <w:tab/>
+        <w:t xml:space="preserve">       Rehab Ahmed</w:t>
+      </w:r>
+    </w:p>
+    <w:p>
+      <w:pPr>
+        <w:rPr>
+          <w:sz w:val="32"/>
+          <w:szCs w:val="32"/>
+        </w:rPr>
+      </w:pPr>
+      <w:r>
+        <w:rPr>
+          <w:sz w:val="32"/>
+          <w:szCs w:val="32"/>
+        </w:rPr>
+        <w:tab/>
+      </w:r>
+      <w:r>
+        <w:rPr>
+          <w:sz w:val="32"/>
+          <w:szCs w:val="32"/>
+        </w:rPr>
+        <w:tab/>
+        <w:t xml:space="preserve">       </w:t>
+      </w:r>
+      <w:proofErr w:type="spellStart"/>
+      <w:r>
+        <w:rPr>
+          <w:sz w:val="32"/>
+          <w:szCs w:val="32"/>
+        </w:rPr>
+        <w:t>Reem</w:t>
+      </w:r>
+      <w:proofErr w:type="spellEnd"/>
+      <w:r>
+        <w:rPr>
+          <w:sz w:val="32"/>
+          <w:szCs w:val="32"/>
+        </w:rPr>
+        <w:t xml:space="preserve"> </w:t>
+      </w:r>
+      <w:proofErr w:type="spellStart"/>
+      <w:r>
+        <w:rPr>
+          <w:sz w:val="32"/>
+          <w:szCs w:val="32"/>
+        </w:rPr>
+        <w:t>Emad</w:t>
+      </w:r>
+      <w:proofErr w:type="spellEnd"/>
+    </w:p>
+    <w:p>
+      <w:pPr>
         <w:rPr>
           <w:b/>
           <w:bCs/>
@@ -450,30 +579,33 @@
           <w:szCs w:val="32"/>
           <w:u w:val="single"/>
         </w:rPr>
-        <w:t>Submitted to:</w:t>
-      </w:r>
-      <w:r>
+      </w:pPr>
+    </w:p>
+    <w:p>
+      <w:pPr>
         <w:rPr>
           <w:sz w:val="32"/>
           <w:szCs w:val="32"/>
         </w:rPr>
-        <w:t xml:space="preserve">   Dr. </w:t>
-      </w:r>
-      <w:proofErr w:type="spellStart"/>
-      <w:r>
-        <w:rPr>
+      </w:pPr>
+      <w:r>
+        <w:rPr>
+          <w:b/>
+          <w:bCs/>
+          <w:i/>
+          <w:iCs/>
           <w:sz w:val="32"/>
           <w:szCs w:val="32"/>
-        </w:rPr>
-        <w:t>Samy</w:t>
-      </w:r>
-      <w:proofErr w:type="spellEnd"/>
+          <w:u w:val="single"/>
+        </w:rPr>
+        <w:t>Submitted to:</w:t>
+      </w:r>
       <w:r>
         <w:rPr>
           <w:sz w:val="32"/>
           <w:szCs w:val="32"/>
         </w:rPr>
-        <w:t xml:space="preserve"> </w:t>
+        <w:t xml:space="preserve">   Dr. </w:t>
       </w:r>
       <w:proofErr w:type="spellStart"/>
       <w:r>
@@ -481,6 +613,22 @@
           <w:sz w:val="32"/>
           <w:szCs w:val="32"/>
         </w:rPr>
+        <w:t>Samy</w:t>
+      </w:r>
+      <w:proofErr w:type="spellEnd"/>
+      <w:r>
+        <w:rPr>
+          <w:sz w:val="32"/>
+          <w:szCs w:val="32"/>
+        </w:rPr>
+        <w:t xml:space="preserve"> </w:t>
+      </w:r>
+      <w:proofErr w:type="spellStart"/>
+      <w:r>
+        <w:rPr>
+          <w:sz w:val="32"/>
+          <w:szCs w:val="32"/>
+        </w:rPr>
         <w:t>Soliman</w:t>
       </w:r>
       <w:proofErr w:type="spellEnd"/>
@@ -491,6 +639,373 @@
       <w:r>
         <w:br w:type="page"/>
       </w:r>
+      <w:r>
+        <w:fldChar w:fldCharType="begin"/>
+      </w:r>
+      <w:r>
+        <w:instrText xml:space="preserve"> TOC \h \z \c "Figure" </w:instrText>
+      </w:r>
+      <w:r>
+        <w:fldChar w:fldCharType="separate"/>
+      </w:r>
+    </w:p>
+    <w:p>
+      <w:pPr>
+        <w:pStyle w:val="TableofFigures"/>
+        <w:tabs>
+          <w:tab w:val="right" w:leader="dot" w:pos="9350"/>
+        </w:tabs>
+        <w:rPr>
+          <w:rFonts w:eastAsiaTheme="minorEastAsia"/>
+          <w:noProof/>
+        </w:rPr>
+      </w:pPr>
+      <w:hyperlink w:anchor="_Toc41842852" w:history="1">
+        <w:r>
+          <w:rPr>
+            <w:rStyle w:val="Hyperlink"/>
+            <w:noProof/>
+          </w:rPr>
+          <w:t>Figure 1_Test_Case_1_Sampler</w:t>
+        </w:r>
+        <w:r>
+          <w:rPr>
+            <w:noProof/>
+            <w:webHidden/>
+          </w:rPr>
+          <w:tab/>
+        </w:r>
+        <w:r>
+          <w:rPr>
+            <w:noProof/>
+            <w:webHidden/>
+          </w:rPr>
+          <w:fldChar w:fldCharType="begin"/>
+        </w:r>
+        <w:r>
+          <w:rPr>
+            <w:noProof/>
+            <w:webHidden/>
+          </w:rPr>
+          <w:instrText xml:space="preserve"> PAGEREF _Toc41842852 \h </w:instrText>
+        </w:r>
+        <w:r>
+          <w:rPr>
+            <w:noProof/>
+            <w:webHidden/>
+          </w:rPr>
+        </w:r>
+        <w:r>
+          <w:rPr>
+            <w:noProof/>
+            <w:webHidden/>
+          </w:rPr>
+          <w:fldChar w:fldCharType="separate"/>
+        </w:r>
+        <w:r>
+          <w:rPr>
+            <w:noProof/>
+            <w:webHidden/>
+          </w:rPr>
+          <w:t>3</w:t>
+        </w:r>
+        <w:r>
+          <w:rPr>
+            <w:noProof/>
+            <w:webHidden/>
+          </w:rPr>
+          <w:fldChar w:fldCharType="end"/>
+        </w:r>
+      </w:hyperlink>
+    </w:p>
+    <w:p>
+      <w:pPr>
+        <w:pStyle w:val="TableofFigures"/>
+        <w:tabs>
+          <w:tab w:val="right" w:leader="dot" w:pos="9350"/>
+        </w:tabs>
+        <w:rPr>
+          <w:rFonts w:eastAsiaTheme="minorEastAsia"/>
+          <w:noProof/>
+        </w:rPr>
+      </w:pPr>
+      <w:hyperlink w:anchor="_Toc41842853" w:history="1">
+        <w:r>
+          <w:rPr>
+            <w:rStyle w:val="Hyperlink"/>
+            <w:noProof/>
+          </w:rPr>
+          <w:t>Figure 2_Test_Case_1_Quantizer</w:t>
+        </w:r>
+        <w:r>
+          <w:rPr>
+            <w:noProof/>
+            <w:webHidden/>
+          </w:rPr>
+          <w:tab/>
+        </w:r>
+        <w:r>
+          <w:rPr>
+            <w:noProof/>
+            <w:webHidden/>
+          </w:rPr>
+          <w:fldChar w:fldCharType="begin"/>
+        </w:r>
+        <w:r>
+          <w:rPr>
+            <w:noProof/>
+            <w:webHidden/>
+          </w:rPr>
+          <w:instrText xml:space="preserve"> PAGEREF _Toc41842853 \h </w:instrText>
+        </w:r>
+        <w:r>
+          <w:rPr>
+            <w:noProof/>
+            <w:webHidden/>
+          </w:rPr>
+        </w:r>
+        <w:r>
+          <w:rPr>
+            <w:noProof/>
+            <w:webHidden/>
+          </w:rPr>
+          <w:fldChar w:fldCharType="separate"/>
+        </w:r>
+        <w:r>
+          <w:rPr>
+            <w:noProof/>
+            <w:webHidden/>
+          </w:rPr>
+          <w:t>4</w:t>
+        </w:r>
+        <w:r>
+          <w:rPr>
+            <w:noProof/>
+            <w:webHidden/>
+          </w:rPr>
+          <w:fldChar w:fldCharType="end"/>
+        </w:r>
+      </w:hyperlink>
+    </w:p>
+    <w:p>
+      <w:pPr>
+        <w:pStyle w:val="TableofFigures"/>
+        <w:tabs>
+          <w:tab w:val="right" w:leader="dot" w:pos="9350"/>
+        </w:tabs>
+        <w:rPr>
+          <w:rFonts w:eastAsiaTheme="minorEastAsia"/>
+          <w:noProof/>
+        </w:rPr>
+      </w:pPr>
+      <w:hyperlink w:anchor="_Toc41842854" w:history="1">
+        <w:r>
+          <w:rPr>
+            <w:rStyle w:val="Hyperlink"/>
+            <w:noProof/>
+          </w:rPr>
+          <w:t>Figure 3_Test_Case_1_Encoder_UniPolar</w:t>
+        </w:r>
+        <w:r>
+          <w:rPr>
+            <w:noProof/>
+            <w:webHidden/>
+          </w:rPr>
+          <w:tab/>
+        </w:r>
+        <w:r>
+          <w:rPr>
+            <w:noProof/>
+            <w:webHidden/>
+          </w:rPr>
+          <w:fldChar w:fldCharType="begin"/>
+        </w:r>
+        <w:r>
+          <w:rPr>
+            <w:noProof/>
+            <w:webHidden/>
+          </w:rPr>
+          <w:instrText xml:space="preserve"> PAGEREF _Toc41842854 \h </w:instrText>
+        </w:r>
+        <w:r>
+          <w:rPr>
+            <w:noProof/>
+            <w:webHidden/>
+          </w:rPr>
+        </w:r>
+        <w:r>
+          <w:rPr>
+            <w:noProof/>
+            <w:webHidden/>
+          </w:rPr>
+          <w:fldChar w:fldCharType="separate"/>
+        </w:r>
+        <w:r>
+          <w:rPr>
+            <w:noProof/>
+            <w:webHidden/>
+          </w:rPr>
+          <w:t>5</w:t>
+        </w:r>
+        <w:r>
+          <w:rPr>
+            <w:noProof/>
+            <w:webHidden/>
+          </w:rPr>
+          <w:fldChar w:fldCharType="end"/>
+        </w:r>
+      </w:hyperlink>
+    </w:p>
+    <w:p>
+      <w:pPr>
+        <w:pStyle w:val="TableofFigures"/>
+        <w:tabs>
+          <w:tab w:val="right" w:leader="dot" w:pos="9350"/>
+        </w:tabs>
+        <w:rPr>
+          <w:rFonts w:eastAsiaTheme="minorEastAsia"/>
+          <w:noProof/>
+        </w:rPr>
+      </w:pPr>
+      <w:hyperlink w:anchor="_Toc41842855" w:history="1">
+        <w:r>
+          <w:rPr>
+            <w:rStyle w:val="Hyperlink"/>
+            <w:noProof/>
+          </w:rPr>
+          <w:t>Figure 4_Test_Case_1_Resconstructed</w:t>
+        </w:r>
+        <w:r>
+          <w:rPr>
+            <w:noProof/>
+            <w:webHidden/>
+          </w:rPr>
+          <w:tab/>
+        </w:r>
+        <w:r>
+          <w:rPr>
+            <w:noProof/>
+            <w:webHidden/>
+          </w:rPr>
+          <w:fldChar w:fldCharType="begin"/>
+        </w:r>
+        <w:r>
+          <w:rPr>
+            <w:noProof/>
+            <w:webHidden/>
+          </w:rPr>
+          <w:instrText xml:space="preserve"> PAGEREF _Toc41842855 \h </w:instrText>
+        </w:r>
+        <w:r>
+          <w:rPr>
+            <w:noProof/>
+            <w:webHidden/>
+          </w:rPr>
+        </w:r>
+        <w:r>
+          <w:rPr>
+            <w:noProof/>
+            <w:webHidden/>
+          </w:rPr>
+          <w:fldChar w:fldCharType="separate"/>
+        </w:r>
+        <w:r>
+          <w:rPr>
+            <w:noProof/>
+            <w:webHidden/>
+          </w:rPr>
+          <w:t>5</w:t>
+        </w:r>
+        <w:r>
+          <w:rPr>
+            <w:noProof/>
+            <w:webHidden/>
+          </w:rPr>
+          <w:fldChar w:fldCharType="end"/>
+        </w:r>
+      </w:hyperlink>
+    </w:p>
+    <w:p>
+      <w:pPr>
+        <w:pStyle w:val="TableofFigures"/>
+        <w:tabs>
+          <w:tab w:val="right" w:leader="dot" w:pos="9350"/>
+        </w:tabs>
+        <w:rPr>
+          <w:rFonts w:eastAsiaTheme="minorEastAsia"/>
+          <w:noProof/>
+        </w:rPr>
+      </w:pPr>
+      <w:hyperlink w:anchor="_Toc41842856" w:history="1">
+        <w:r>
+          <w:rPr>
+            <w:rStyle w:val="Hyperlink"/>
+            <w:noProof/>
+          </w:rPr>
+          <w:t>Figure 5_Test_Case_1_Combined</w:t>
+        </w:r>
+        <w:r>
+          <w:rPr>
+            <w:noProof/>
+            <w:webHidden/>
+          </w:rPr>
+          <w:tab/>
+        </w:r>
+        <w:r>
+          <w:rPr>
+            <w:noProof/>
+            <w:webHidden/>
+          </w:rPr>
+          <w:fldChar w:fldCharType="begin"/>
+        </w:r>
+        <w:r>
+          <w:rPr>
+            <w:noProof/>
+            <w:webHidden/>
+          </w:rPr>
+          <w:instrText xml:space="preserve"> PAGEREF _Toc41842856 \h </w:instrText>
+        </w:r>
+        <w:r>
+          <w:rPr>
+            <w:noProof/>
+            <w:webHidden/>
+          </w:rPr>
+        </w:r>
+        <w:r>
+          <w:rPr>
+            <w:noProof/>
+            <w:webHidden/>
+          </w:rPr>
+          <w:fldChar w:fldCharType="separate"/>
+        </w:r>
+        <w:r>
+          <w:rPr>
+            <w:noProof/>
+            <w:webHidden/>
+          </w:rPr>
+          <w:t>6</w:t>
+        </w:r>
+        <w:r>
+          <w:rPr>
+            <w:noProof/>
+            <w:webHidden/>
+          </w:rPr>
+          <w:fldChar w:fldCharType="end"/>
+        </w:r>
+      </w:hyperlink>
+    </w:p>
+    <w:p>
+      <w:pPr>
+        <w:rPr>
+          <w:rFonts w:asciiTheme="majorHAnsi" w:hAnsiTheme="majorHAnsi" w:cstheme="majorBidi"/>
+          <w:color w:val="2E74B5" w:themeColor="accent1" w:themeShade="BF"/>
+          <w:sz w:val="32"/>
+          <w:szCs w:val="32"/>
+        </w:rPr>
+      </w:pPr>
+      <w:r>
+        <w:fldChar w:fldCharType="end"/>
+      </w:r>
     </w:p>
     <w:p>
       <w:pPr>
@@ -504,17 +1019,2161 @@
         <w:rPr>
           <w:rFonts w:eastAsiaTheme="minorHAnsi"/>
         </w:rPr>
+        <w:t>Test Case 1</w:t>
+      </w:r>
+    </w:p>
+    <w:p/>
+    <w:p/>
+    <w:p/>
+    <w:p>
+      <w:r>
+        <w:rPr>
+          <w:rStyle w:val="Heading2Char"/>
+        </w:rPr>
+        <w:t>Givens</w:t>
+      </w:r>
+      <w:r>
+        <w:t>:</w:t>
+      </w:r>
+    </w:p>
+    <w:p>
+      <w:pPr>
+        <w:pStyle w:val="ListParagraph"/>
+        <w:numPr>
+          <w:ilvl w:val="0"/>
+          <w:numId w:val="2"/>
+        </w:numPr>
+      </w:pPr>
+      <w:r>
+        <w:t xml:space="preserve">m(t) = 5 </w:t>
+      </w:r>
+      <w:proofErr w:type="spellStart"/>
+      <w:r>
+        <w:t>cos</w:t>
+      </w:r>
+      <w:proofErr w:type="spellEnd"/>
+      <w:r>
+        <w:t xml:space="preserve"> (2π</w:t>
+      </w:r>
+      <w:proofErr w:type="spellStart"/>
+      <w:r>
+        <w:t>fmt</w:t>
+      </w:r>
+      <w:proofErr w:type="spellEnd"/>
+      <w:r>
+        <w:t>)</w:t>
+      </w:r>
+    </w:p>
+    <w:p>
+      <w:pPr>
+        <w:pStyle w:val="ListParagraph"/>
+        <w:numPr>
+          <w:ilvl w:val="0"/>
+          <w:numId w:val="2"/>
+        </w:numPr>
+      </w:pPr>
+      <w:proofErr w:type="spellStart"/>
+      <w:r>
+        <w:t>fm</w:t>
+      </w:r>
+      <w:proofErr w:type="spellEnd"/>
+      <w:r>
+        <w:t xml:space="preserve"> = 10</w:t>
+      </w:r>
+    </w:p>
+    <w:p>
+      <w:pPr>
+        <w:pStyle w:val="ListParagraph"/>
+        <w:numPr>
+          <w:ilvl w:val="0"/>
+          <w:numId w:val="2"/>
+        </w:numPr>
+      </w:pPr>
+      <w:proofErr w:type="spellStart"/>
+      <w:r>
+        <w:t>fs</w:t>
+      </w:r>
+      <w:proofErr w:type="spellEnd"/>
+      <w:r>
+        <w:t xml:space="preserve"> = 40</w:t>
+      </w:r>
+    </w:p>
+    <w:p>
+      <w:pPr>
+        <w:pStyle w:val="ListParagraph"/>
+        <w:numPr>
+          <w:ilvl w:val="0"/>
+          <w:numId w:val="2"/>
+        </w:numPr>
+      </w:pPr>
+      <w:r>
+        <w:t>μ = 0</w:t>
+      </w:r>
+    </w:p>
+    <w:p>
+      <w:pPr>
+        <w:pStyle w:val="ListParagraph"/>
+        <w:numPr>
+          <w:ilvl w:val="0"/>
+          <w:numId w:val="2"/>
+        </w:numPr>
+      </w:pPr>
+      <w:r>
+        <w:t>L = 8</w:t>
+      </w:r>
+    </w:p>
+    <w:p>
+      <w:pPr>
+        <w:pStyle w:val="ListParagraph"/>
+        <w:numPr>
+          <w:ilvl w:val="0"/>
+          <w:numId w:val="2"/>
+        </w:numPr>
+      </w:pPr>
+      <w:proofErr w:type="spellStart"/>
+      <w:r>
+        <w:t>mp</w:t>
+      </w:r>
+      <w:proofErr w:type="spellEnd"/>
+      <w:r>
+        <w:t xml:space="preserve"> = 5</w:t>
+      </w:r>
+    </w:p>
+    <w:p>
+      <w:pPr>
+        <w:pStyle w:val="ListParagraph"/>
+        <w:numPr>
+          <w:ilvl w:val="0"/>
+          <w:numId w:val="2"/>
+        </w:numPr>
+      </w:pPr>
+      <w:r>
+        <w:t>Unipolar NRZ</w:t>
+      </w:r>
+    </w:p>
+    <w:p/>
+    <w:p>
+      <w:r>
+        <w:rPr>
+          <w:rStyle w:val="Heading2Char"/>
+        </w:rPr>
+        <w:t>Results</w:t>
+      </w:r>
+      <w:r>
+        <w:t>:</w:t>
+      </w:r>
+    </w:p>
+    <w:p/>
+    <w:p>
+      <w:pPr>
+        <w:keepNext/>
+        <w:jc w:val="center"/>
+      </w:pPr>
+      <w:r>
+        <w:rPr>
+          <w:noProof/>
+        </w:rPr>
+        <w:drawing>
+          <wp:inline distT="0" distB="0" distL="0" distR="0" wp14:anchorId="1360A13C" wp14:editId="7D1623EE">
+            <wp:extent cx="5942965" cy="3124200"/>
+            <wp:effectExtent l="0" t="0" r="635" b="0"/>
+            <wp:docPr id="1" name="Picture 1" descr="F:\Tech\CUFE_CHS\Spring 2020\Communication\Final Assesment\Communication_PCM\Results\Test_Case_1\Sampler.jpg"/>
+            <wp:cNvGraphicFramePr>
+              <a:graphicFrameLocks xmlns:a="http://schemas.openxmlformats.org/drawingml/2006/main" noChangeAspect="1"/>
+            </wp:cNvGraphicFramePr>
+            <a:graphic xmlns:a="http://schemas.openxmlformats.org/drawingml/2006/main">
+              <a:graphicData uri="http://schemas.openxmlformats.org/drawingml/2006/picture">
+                <pic:pic xmlns:pic="http://schemas.openxmlformats.org/drawingml/2006/picture">
+                  <pic:nvPicPr>
+                    <pic:cNvPr id="0" name="Picture 1" descr="F:\Tech\CUFE_CHS\Spring 2020\Communication\Final Assesment\Communication_PCM\Results\Test_Case_1\Sampler.jpg"/>
+                    <pic:cNvPicPr>
+                      <a:picLocks noChangeAspect="1" noChangeArrowheads="1"/>
+                    </pic:cNvPicPr>
+                  </pic:nvPicPr>
+                  <pic:blipFill>
+                    <a:blip r:embed="rId8">
+                      <a:extLst>
+                        <a:ext uri="{28A0092B-C50C-407E-A947-70E740481C1C}">
+                          <a14:useLocalDpi xmlns:a14="http://schemas.microsoft.com/office/drawing/2010/main" val="0"/>
+                        </a:ext>
+                      </a:extLst>
+                    </a:blip>
+                    <a:srcRect/>
+                    <a:stretch>
+                      <a:fillRect/>
+                    </a:stretch>
+                  </pic:blipFill>
+                  <pic:spPr bwMode="auto">
+                    <a:xfrm>
+                      <a:off x="0" y="0"/>
+                      <a:ext cx="5960705" cy="3133526"/>
+                    </a:xfrm>
+                    <a:prstGeom prst="rect">
+                      <a:avLst/>
+                    </a:prstGeom>
+                    <a:noFill/>
+                    <a:ln>
+                      <a:noFill/>
+                    </a:ln>
+                  </pic:spPr>
+                </pic:pic>
+              </a:graphicData>
+            </a:graphic>
+          </wp:inline>
+        </w:drawing>
+      </w:r>
+    </w:p>
+    <w:p>
+      <w:pPr>
+        <w:pStyle w:val="Caption"/>
+        <w:jc w:val="center"/>
+      </w:pPr>
+      <w:bookmarkStart w:id="0" w:name="_Toc41842852"/>
+      <w:r>
+        <w:t xml:space="preserve">Figure </w:t>
+      </w:r>
+      <w:fldSimple w:instr=" SEQ Figure \* ARABIC ">
+        <w:r>
+          <w:rPr>
+            <w:noProof/>
+          </w:rPr>
+          <w:t>1</w:t>
+        </w:r>
+      </w:fldSimple>
+      <w:r>
+        <w:t>_Test_Case_1_Sampler</w:t>
+      </w:r>
+      <w:bookmarkEnd w:id="0"/>
+    </w:p>
+    <w:p/>
+    <w:p/>
+    <w:p/>
+    <w:p/>
+    <w:p/>
+    <w:p/>
+    <w:p/>
+    <w:p>
+      <w:pPr>
+        <w:keepNext/>
+        <w:jc w:val="center"/>
+      </w:pPr>
+      <w:r>
+        <w:rPr>
+          <w:noProof/>
+        </w:rPr>
+        <w:drawing>
+          <wp:inline distT="0" distB="0" distL="0" distR="0" wp14:anchorId="5775FFAF" wp14:editId="64DEC28D">
+            <wp:extent cx="5941936" cy="3009900"/>
+            <wp:effectExtent l="0" t="0" r="1905" b="0"/>
+            <wp:docPr id="2" name="Picture 2" descr="F:\Tech\CUFE_CHS\Spring 2020\Communication\Final Assesment\Communication_PCM\Results\Test_Case_1\Quantizer.jpg"/>
+            <wp:cNvGraphicFramePr>
+              <a:graphicFrameLocks xmlns:a="http://schemas.openxmlformats.org/drawingml/2006/main" noChangeAspect="1"/>
+            </wp:cNvGraphicFramePr>
+            <a:graphic xmlns:a="http://schemas.openxmlformats.org/drawingml/2006/main">
+              <a:graphicData uri="http://schemas.openxmlformats.org/drawingml/2006/picture">
+                <pic:pic xmlns:pic="http://schemas.openxmlformats.org/drawingml/2006/picture">
+                  <pic:nvPicPr>
+                    <pic:cNvPr id="0" name="Picture 2" descr="F:\Tech\CUFE_CHS\Spring 2020\Communication\Final Assesment\Communication_PCM\Results\Test_Case_1\Quantizer.jpg"/>
+                    <pic:cNvPicPr>
+                      <a:picLocks noChangeAspect="1" noChangeArrowheads="1"/>
+                    </pic:cNvPicPr>
+                  </pic:nvPicPr>
+                  <pic:blipFill>
+                    <a:blip r:embed="rId9">
+                      <a:extLst>
+                        <a:ext uri="{28A0092B-C50C-407E-A947-70E740481C1C}">
+                          <a14:useLocalDpi xmlns:a14="http://schemas.microsoft.com/office/drawing/2010/main" val="0"/>
+                        </a:ext>
+                      </a:extLst>
+                    </a:blip>
+                    <a:srcRect/>
+                    <a:stretch>
+                      <a:fillRect/>
+                    </a:stretch>
+                  </pic:blipFill>
+                  <pic:spPr bwMode="auto">
+                    <a:xfrm>
+                      <a:off x="0" y="0"/>
+                      <a:ext cx="5958570" cy="3018326"/>
+                    </a:xfrm>
+                    <a:prstGeom prst="rect">
+                      <a:avLst/>
+                    </a:prstGeom>
+                    <a:noFill/>
+                    <a:ln>
+                      <a:noFill/>
+                    </a:ln>
+                  </pic:spPr>
+                </pic:pic>
+              </a:graphicData>
+            </a:graphic>
+          </wp:inline>
+        </w:drawing>
+      </w:r>
+    </w:p>
+    <w:p>
+      <w:pPr>
+        <w:pStyle w:val="Caption"/>
+        <w:jc w:val="center"/>
+      </w:pPr>
+      <w:bookmarkStart w:id="1" w:name="_Toc41842853"/>
+      <w:r>
+        <w:t xml:space="preserve">Figure </w:t>
+      </w:r>
+      <w:fldSimple w:instr=" SEQ Figure \* ARABIC ">
+        <w:r>
+          <w:rPr>
+            <w:noProof/>
+          </w:rPr>
+          <w:t>2</w:t>
+        </w:r>
+      </w:fldSimple>
+      <w:r>
+        <w:t>_Test_Case_1_Quantizer</w:t>
+      </w:r>
+      <w:bookmarkEnd w:id="1"/>
+    </w:p>
+    <w:p/>
+    <w:p/>
+    <w:p>
+      <w:pPr>
+        <w:keepNext/>
+        <w:jc w:val="center"/>
+      </w:pPr>
+      <w:r>
+        <w:rPr>
+          <w:noProof/>
+        </w:rPr>
         <w:lastRenderedPageBreak/>
-        <w:t>Test Case 1</w:t>
-      </w:r>
-    </w:p>
-    <w:p>
-      <w:bookmarkStart w:id="0" w:name="_GoBack"/>
-      <w:bookmarkEnd w:id="0"/>
+        <w:drawing>
+          <wp:inline distT="0" distB="0" distL="0" distR="0" wp14:anchorId="05B86413" wp14:editId="0DE3CE40">
+            <wp:extent cx="6126480" cy="3078480"/>
+            <wp:effectExtent l="0" t="0" r="7620" b="7620"/>
+            <wp:docPr id="3" name="Picture 3" descr="F:\Tech\CUFE_CHS\Spring 2020\Communication\Final Assesment\Communication_PCM\Results\Test_Case_1\Encoder.jpg"/>
+            <wp:cNvGraphicFramePr>
+              <a:graphicFrameLocks xmlns:a="http://schemas.openxmlformats.org/drawingml/2006/main" noChangeAspect="1"/>
+            </wp:cNvGraphicFramePr>
+            <a:graphic xmlns:a="http://schemas.openxmlformats.org/drawingml/2006/main">
+              <a:graphicData uri="http://schemas.openxmlformats.org/drawingml/2006/picture">
+                <pic:pic xmlns:pic="http://schemas.openxmlformats.org/drawingml/2006/picture">
+                  <pic:nvPicPr>
+                    <pic:cNvPr id="0" name="Picture 3" descr="F:\Tech\CUFE_CHS\Spring 2020\Communication\Final Assesment\Communication_PCM\Results\Test_Case_1\Encoder.jpg"/>
+                    <pic:cNvPicPr>
+                      <a:picLocks noChangeAspect="1" noChangeArrowheads="1"/>
+                    </pic:cNvPicPr>
+                  </pic:nvPicPr>
+                  <pic:blipFill>
+                    <a:blip r:embed="rId10">
+                      <a:extLst>
+                        <a:ext uri="{28A0092B-C50C-407E-A947-70E740481C1C}">
+                          <a14:useLocalDpi xmlns:a14="http://schemas.microsoft.com/office/drawing/2010/main" val="0"/>
+                        </a:ext>
+                      </a:extLst>
+                    </a:blip>
+                    <a:srcRect/>
+                    <a:stretch>
+                      <a:fillRect/>
+                    </a:stretch>
+                  </pic:blipFill>
+                  <pic:spPr bwMode="auto">
+                    <a:xfrm>
+                      <a:off x="0" y="0"/>
+                      <a:ext cx="6156907" cy="3093769"/>
+                    </a:xfrm>
+                    <a:prstGeom prst="rect">
+                      <a:avLst/>
+                    </a:prstGeom>
+                    <a:noFill/>
+                    <a:ln>
+                      <a:noFill/>
+                    </a:ln>
+                  </pic:spPr>
+                </pic:pic>
+              </a:graphicData>
+            </a:graphic>
+          </wp:inline>
+        </w:drawing>
+      </w:r>
+    </w:p>
+    <w:p>
+      <w:pPr>
+        <w:pStyle w:val="Caption"/>
+        <w:jc w:val="center"/>
+      </w:pPr>
+      <w:bookmarkStart w:id="2" w:name="_Toc41842854"/>
+      <w:r>
+        <w:t xml:space="preserve">Figure </w:t>
+      </w:r>
+      <w:fldSimple w:instr=" SEQ Figure \* ARABIC ">
+        <w:r>
+          <w:rPr>
+            <w:noProof/>
+          </w:rPr>
+          <w:t>3</w:t>
+        </w:r>
+      </w:fldSimple>
+      <w:r>
+        <w:t>_Test_Case_1_Encoder_UniPolar</w:t>
+      </w:r>
+      <w:bookmarkEnd w:id="2"/>
+    </w:p>
+    <w:p/>
+    <w:p>
+      <w:pPr>
+        <w:keepNext/>
+        <w:jc w:val="center"/>
+      </w:pPr>
+    </w:p>
+    <w:p>
+      <w:pPr>
+        <w:keepNext/>
+        <w:jc w:val="center"/>
+      </w:pPr>
+      <w:r>
+        <w:rPr>
+          <w:noProof/>
+        </w:rPr>
+        <w:drawing>
+          <wp:inline distT="0" distB="0" distL="0" distR="0" wp14:anchorId="2CBD8BF2" wp14:editId="7EAE8659">
+            <wp:extent cx="5974080" cy="3070860"/>
+            <wp:effectExtent l="0" t="0" r="7620" b="0"/>
+            <wp:docPr id="4" name="Picture 4" descr="F:\Tech\CUFE_CHS\Spring 2020\Communication\Final Assesment\Communication_PCM\Results\Test_Case_1\Reconstructed.jpg"/>
+            <wp:cNvGraphicFramePr>
+              <a:graphicFrameLocks xmlns:a="http://schemas.openxmlformats.org/drawingml/2006/main" noChangeAspect="1"/>
+            </wp:cNvGraphicFramePr>
+            <a:graphic xmlns:a="http://schemas.openxmlformats.org/drawingml/2006/main">
+              <a:graphicData uri="http://schemas.openxmlformats.org/drawingml/2006/picture">
+                <pic:pic xmlns:pic="http://schemas.openxmlformats.org/drawingml/2006/picture">
+                  <pic:nvPicPr>
+                    <pic:cNvPr id="0" name="Picture 4" descr="F:\Tech\CUFE_CHS\Spring 2020\Communication\Final Assesment\Communication_PCM\Results\Test_Case_1\Reconstructed.jpg"/>
+                    <pic:cNvPicPr>
+                      <a:picLocks noChangeAspect="1" noChangeArrowheads="1"/>
+                    </pic:cNvPicPr>
+                  </pic:nvPicPr>
+                  <pic:blipFill>
+                    <a:blip r:embed="rId11">
+                      <a:extLst>
+                        <a:ext uri="{28A0092B-C50C-407E-A947-70E740481C1C}">
+                          <a14:useLocalDpi xmlns:a14="http://schemas.microsoft.com/office/drawing/2010/main" val="0"/>
+                        </a:ext>
+                      </a:extLst>
+                    </a:blip>
+                    <a:srcRect/>
+                    <a:stretch>
+                      <a:fillRect/>
+                    </a:stretch>
+                  </pic:blipFill>
+                  <pic:spPr bwMode="auto">
+                    <a:xfrm>
+                      <a:off x="0" y="0"/>
+                      <a:ext cx="5979780" cy="3073790"/>
+                    </a:xfrm>
+                    <a:prstGeom prst="rect">
+                      <a:avLst/>
+                    </a:prstGeom>
+                    <a:noFill/>
+                    <a:ln>
+                      <a:noFill/>
+                    </a:ln>
+                  </pic:spPr>
+                </pic:pic>
+              </a:graphicData>
+            </a:graphic>
+          </wp:inline>
+        </w:drawing>
+      </w:r>
+    </w:p>
+    <w:p>
+      <w:pPr>
+        <w:pStyle w:val="Caption"/>
+        <w:jc w:val="center"/>
+      </w:pPr>
+      <w:bookmarkStart w:id="3" w:name="_Toc41842855"/>
+      <w:r>
+        <w:t xml:space="preserve">Figure </w:t>
+      </w:r>
+      <w:fldSimple w:instr=" SEQ Figure \* ARABIC ">
+        <w:r>
+          <w:rPr>
+            <w:noProof/>
+          </w:rPr>
+          <w:t>4</w:t>
+        </w:r>
+      </w:fldSimple>
+      <w:r>
+        <w:t>_Test_Case_1_Resconstructed</w:t>
+      </w:r>
+      <w:bookmarkEnd w:id="3"/>
+    </w:p>
+    <w:p/>
+    <w:p>
+      <w:pPr>
+        <w:keepNext/>
+        <w:jc w:val="center"/>
+      </w:pPr>
+      <w:r>
+        <w:rPr>
+          <w:noProof/>
+        </w:rPr>
+        <w:lastRenderedPageBreak/>
+        <w:drawing>
+          <wp:inline distT="0" distB="0" distL="0" distR="0" wp14:anchorId="162EF7D1" wp14:editId="22E5C7F9">
+            <wp:extent cx="6194053" cy="3512820"/>
+            <wp:effectExtent l="0" t="0" r="0" b="0"/>
+            <wp:docPr id="5" name="Picture 5" descr="F:\Tech\CUFE_CHS\Spring 2020\Communication\Final Assesment\Communication_PCM\Results\Test_Case_1\Combined.jpg"/>
+            <wp:cNvGraphicFramePr>
+              <a:graphicFrameLocks xmlns:a="http://schemas.openxmlformats.org/drawingml/2006/main" noChangeAspect="1"/>
+            </wp:cNvGraphicFramePr>
+            <a:graphic xmlns:a="http://schemas.openxmlformats.org/drawingml/2006/main">
+              <a:graphicData uri="http://schemas.openxmlformats.org/drawingml/2006/picture">
+                <pic:pic xmlns:pic="http://schemas.openxmlformats.org/drawingml/2006/picture">
+                  <pic:nvPicPr>
+                    <pic:cNvPr id="0" name="Picture 5" descr="F:\Tech\CUFE_CHS\Spring 2020\Communication\Final Assesment\Communication_PCM\Results\Test_Case_1\Combined.jpg"/>
+                    <pic:cNvPicPr>
+                      <a:picLocks noChangeAspect="1" noChangeArrowheads="1"/>
+                    </pic:cNvPicPr>
+                  </pic:nvPicPr>
+                  <pic:blipFill>
+                    <a:blip r:embed="rId12">
+                      <a:extLst>
+                        <a:ext uri="{28A0092B-C50C-407E-A947-70E740481C1C}">
+                          <a14:useLocalDpi xmlns:a14="http://schemas.microsoft.com/office/drawing/2010/main" val="0"/>
+                        </a:ext>
+                      </a:extLst>
+                    </a:blip>
+                    <a:srcRect/>
+                    <a:stretch>
+                      <a:fillRect/>
+                    </a:stretch>
+                  </pic:blipFill>
+                  <pic:spPr bwMode="auto">
+                    <a:xfrm>
+                      <a:off x="0" y="0"/>
+                      <a:ext cx="6246826" cy="3542749"/>
+                    </a:xfrm>
+                    <a:prstGeom prst="rect">
+                      <a:avLst/>
+                    </a:prstGeom>
+                    <a:noFill/>
+                    <a:ln>
+                      <a:noFill/>
+                    </a:ln>
+                  </pic:spPr>
+                </pic:pic>
+              </a:graphicData>
+            </a:graphic>
+          </wp:inline>
+        </w:drawing>
+      </w:r>
+    </w:p>
+    <w:p>
+      <w:pPr>
+        <w:pStyle w:val="Caption"/>
+        <w:jc w:val="center"/>
+      </w:pPr>
+      <w:bookmarkStart w:id="4" w:name="_Toc41842856"/>
+      <w:r>
+        <w:t xml:space="preserve">Figure </w:t>
+      </w:r>
+      <w:fldSimple w:instr=" SEQ Figure \* ARABIC ">
+        <w:r>
+          <w:rPr>
+            <w:noProof/>
+          </w:rPr>
+          <w:t>5</w:t>
+        </w:r>
+      </w:fldSimple>
+      <w:r>
+        <w:t>_Test_Case_1_Combined</w:t>
+      </w:r>
+      <w:bookmarkEnd w:id="4"/>
+    </w:p>
+    <w:p>
+      <w:pPr>
+        <w:rPr>
+          <w:rStyle w:val="Heading2Char"/>
+        </w:rPr>
+      </w:pPr>
+    </w:p>
+    <w:p>
+      <w:pPr>
+        <w:rPr>
+          <w:rStyle w:val="Heading2Char"/>
+        </w:rPr>
+      </w:pPr>
+    </w:p>
+    <w:p>
+      <w:pPr>
+        <w:rPr>
+          <w:rStyle w:val="Heading2Char"/>
+        </w:rPr>
+      </w:pPr>
+    </w:p>
+    <w:p>
+      <w:r>
+        <w:rPr>
+          <w:rStyle w:val="Heading2Char"/>
+        </w:rPr>
+        <w:t>Comment</w:t>
+      </w:r>
+      <w:r>
+        <w:rPr>
+          <w:rStyle w:val="Heading2Char"/>
+        </w:rPr>
+        <w:t>s</w:t>
+      </w:r>
+      <w:r>
+        <w:t>:</w:t>
+      </w:r>
+    </w:p>
+    <w:p>
+      <w:pPr>
+        <w:pStyle w:val="ListParagraph"/>
+        <w:numPr>
+          <w:ilvl w:val="0"/>
+          <w:numId w:val="3"/>
+        </w:numPr>
+      </w:pPr>
+      <w:r>
+        <w:t xml:space="preserve">When </w:t>
+      </w:r>
+      <w:proofErr w:type="spellStart"/>
+      <w:r>
+        <w:t>f</w:t>
+      </w:r>
+      <w:r>
+        <w:rPr>
+          <w:vertAlign w:val="subscript"/>
+        </w:rPr>
+        <w:t>s</w:t>
+      </w:r>
+      <w:proofErr w:type="spellEnd"/>
+      <w:r>
+        <w:t xml:space="preserve">=40 </w:t>
+      </w:r>
+      <w:r>
+        <w:t xml:space="preserve">the signal can be reconstructed since </w:t>
+      </w:r>
+      <w:proofErr w:type="spellStart"/>
+      <w:r>
+        <w:t>f</w:t>
+      </w:r>
+      <w:r>
+        <w:rPr>
+          <w:vertAlign w:val="subscript"/>
+        </w:rPr>
+        <w:t>s</w:t>
+      </w:r>
+      <w:proofErr w:type="spellEnd"/>
+      <w:r>
+        <w:t xml:space="preserve"> </w:t>
+      </w:r>
+      <m:oMath>
+        <m:r>
+          <w:rPr>
+            <w:rFonts w:ascii="Cambria Math" w:hAnsi="Cambria Math"/>
+          </w:rPr>
+          <m:t>&gt;</m:t>
+        </m:r>
+      </m:oMath>
+      <w:r>
+        <w:t xml:space="preserve"> 2BW.</w:t>
+      </w:r>
+    </w:p>
+    <w:p>
+      <w:pPr>
+        <w:pStyle w:val="ListParagraph"/>
+        <w:numPr>
+          <w:ilvl w:val="0"/>
+          <w:numId w:val="3"/>
+        </w:numPr>
+      </w:pPr>
+      <w:r>
+        <w:t>There is a difference between the sampled message and the quantized message</w:t>
+      </w:r>
+      <w:r>
+        <w:t xml:space="preserve"> due to the quantization error and can be decreased by increasing number of quantization levels</w:t>
+      </w:r>
+      <w:r>
+        <w:t>.</w:t>
+      </w:r>
+    </w:p>
+    <w:p>
+      <w:r>
+        <w:br w:type="page"/>
+      </w:r>
+    </w:p>
+    <w:p>
+      <w:pPr>
+        <w:pStyle w:val="Heading1"/>
+        <w:jc w:val="center"/>
+        <w:rPr>
+          <w:rFonts w:eastAsiaTheme="minorHAnsi"/>
+        </w:rPr>
+      </w:pPr>
+      <w:r>
+        <w:rPr>
+          <w:rFonts w:eastAsiaTheme="minorHAnsi"/>
+        </w:rPr>
+        <w:lastRenderedPageBreak/>
+        <w:t>Test Case 2</w:t>
+      </w:r>
+    </w:p>
+    <w:p/>
+    <w:p/>
+    <w:p/>
+    <w:p>
+      <w:r>
+        <w:rPr>
+          <w:rStyle w:val="Heading2Char"/>
+        </w:rPr>
+        <w:t>Givens</w:t>
+      </w:r>
+      <w:r>
+        <w:t>:</w:t>
+      </w:r>
+    </w:p>
+    <w:p>
+      <w:pPr>
+        <w:pStyle w:val="ListParagraph"/>
+        <w:numPr>
+          <w:ilvl w:val="0"/>
+          <w:numId w:val="2"/>
+        </w:numPr>
+      </w:pPr>
+      <w:r>
+        <w:t xml:space="preserve">m(t) = 5 </w:t>
+      </w:r>
+      <w:proofErr w:type="spellStart"/>
+      <w:r>
+        <w:t>cos</w:t>
+      </w:r>
+      <w:proofErr w:type="spellEnd"/>
+      <w:r>
+        <w:t xml:space="preserve"> (2π</w:t>
+      </w:r>
+      <w:proofErr w:type="spellStart"/>
+      <w:r>
+        <w:t>fmt</w:t>
+      </w:r>
+      <w:proofErr w:type="spellEnd"/>
+      <w:r>
+        <w:t>)</w:t>
+      </w:r>
+    </w:p>
+    <w:p>
+      <w:pPr>
+        <w:pStyle w:val="ListParagraph"/>
+        <w:numPr>
+          <w:ilvl w:val="0"/>
+          <w:numId w:val="2"/>
+        </w:numPr>
+      </w:pPr>
+      <w:proofErr w:type="spellStart"/>
+      <w:r>
+        <w:t>fm</w:t>
+      </w:r>
+      <w:proofErr w:type="spellEnd"/>
+      <w:r>
+        <w:t xml:space="preserve"> = 10</w:t>
+      </w:r>
+    </w:p>
+    <w:p>
+      <w:pPr>
+        <w:pStyle w:val="ListParagraph"/>
+        <w:numPr>
+          <w:ilvl w:val="0"/>
+          <w:numId w:val="2"/>
+        </w:numPr>
+      </w:pPr>
+      <w:proofErr w:type="spellStart"/>
+      <w:r>
+        <w:t>fs</w:t>
+      </w:r>
+      <w:proofErr w:type="spellEnd"/>
+      <w:r>
+        <w:t xml:space="preserve"> = 20</w:t>
+      </w:r>
+    </w:p>
+    <w:p>
+      <w:pPr>
+        <w:pStyle w:val="ListParagraph"/>
+        <w:numPr>
+          <w:ilvl w:val="0"/>
+          <w:numId w:val="2"/>
+        </w:numPr>
+      </w:pPr>
+      <w:r>
+        <w:t>μ = 0</w:t>
+      </w:r>
+    </w:p>
+    <w:p>
+      <w:pPr>
+        <w:pStyle w:val="ListParagraph"/>
+        <w:numPr>
+          <w:ilvl w:val="0"/>
+          <w:numId w:val="2"/>
+        </w:numPr>
+      </w:pPr>
+      <w:r>
+        <w:t>L = 32</w:t>
+      </w:r>
+    </w:p>
+    <w:p>
+      <w:pPr>
+        <w:pStyle w:val="ListParagraph"/>
+        <w:numPr>
+          <w:ilvl w:val="0"/>
+          <w:numId w:val="2"/>
+        </w:numPr>
+      </w:pPr>
+      <w:proofErr w:type="spellStart"/>
+      <w:r>
+        <w:t>mp</w:t>
+      </w:r>
+      <w:proofErr w:type="spellEnd"/>
+      <w:r>
+        <w:t xml:space="preserve"> = 5</w:t>
+      </w:r>
+    </w:p>
+    <w:p>
+      <w:pPr>
+        <w:pStyle w:val="ListParagraph"/>
+        <w:numPr>
+          <w:ilvl w:val="0"/>
+          <w:numId w:val="2"/>
+        </w:numPr>
+      </w:pPr>
+      <w:r>
+        <w:t>P</w:t>
+      </w:r>
+      <w:r>
+        <w:t>olar NRZ</w:t>
+      </w:r>
+    </w:p>
+    <w:p/>
+    <w:p>
+      <w:r>
+        <w:rPr>
+          <w:rStyle w:val="Heading2Char"/>
+        </w:rPr>
+        <w:t>Results</w:t>
+      </w:r>
+      <w:r>
+        <w:t>:</w:t>
+      </w:r>
+    </w:p>
+    <w:p/>
+    <w:p>
+      <w:pPr>
+        <w:keepNext/>
+        <w:jc w:val="center"/>
+      </w:pPr>
+      <w:r>
+        <w:rPr>
+          <w:noProof/>
+        </w:rPr>
+        <w:drawing>
+          <wp:inline distT="0" distB="0" distL="0" distR="0" wp14:anchorId="1573482E" wp14:editId="02A4D1CD">
+            <wp:extent cx="5874385" cy="3794321"/>
+            <wp:effectExtent l="0" t="0" r="0" b="0"/>
+            <wp:docPr id="13" name="Picture 13" descr="F:\Tech\CUFE_CHS\Spring 2020\Communication\Final Assesment\Communication_PCM\Results\Test_Case_2\Sampler.jpg"/>
+            <wp:cNvGraphicFramePr>
+              <a:graphicFrameLocks xmlns:a="http://schemas.openxmlformats.org/drawingml/2006/main" noChangeAspect="1"/>
+            </wp:cNvGraphicFramePr>
+            <a:graphic xmlns:a="http://schemas.openxmlformats.org/drawingml/2006/main">
+              <a:graphicData uri="http://schemas.openxmlformats.org/drawingml/2006/picture">
+                <pic:pic xmlns:pic="http://schemas.openxmlformats.org/drawingml/2006/picture">
+                  <pic:nvPicPr>
+                    <pic:cNvPr id="0" name="Picture 6" descr="F:\Tech\CUFE_CHS\Spring 2020\Communication\Final Assesment\Communication_PCM\Results\Test_Case_2\Sampler.jpg"/>
+                    <pic:cNvPicPr>
+                      <a:picLocks noChangeAspect="1" noChangeArrowheads="1"/>
+                    </pic:cNvPicPr>
+                  </pic:nvPicPr>
+                  <pic:blipFill>
+                    <a:blip r:embed="rId13">
+                      <a:extLst>
+                        <a:ext uri="{28A0092B-C50C-407E-A947-70E740481C1C}">
+                          <a14:useLocalDpi xmlns:a14="http://schemas.microsoft.com/office/drawing/2010/main" val="0"/>
+                        </a:ext>
+                      </a:extLst>
+                    </a:blip>
+                    <a:srcRect/>
+                    <a:stretch>
+                      <a:fillRect/>
+                    </a:stretch>
+                  </pic:blipFill>
+                  <pic:spPr bwMode="auto">
+                    <a:xfrm>
+                      <a:off x="0" y="0"/>
+                      <a:ext cx="5887028" cy="3802487"/>
+                    </a:xfrm>
+                    <a:prstGeom prst="rect">
+                      <a:avLst/>
+                    </a:prstGeom>
+                    <a:noFill/>
+                    <a:ln>
+                      <a:noFill/>
+                    </a:ln>
+                  </pic:spPr>
+                </pic:pic>
+              </a:graphicData>
+            </a:graphic>
+          </wp:inline>
+        </w:drawing>
+      </w:r>
+    </w:p>
+    <w:p>
+      <w:pPr>
+        <w:pStyle w:val="Caption"/>
+        <w:jc w:val="center"/>
+      </w:pPr>
+      <w:r>
+        <w:t xml:space="preserve">Figure </w:t>
+      </w:r>
+      <w:fldSimple w:instr=" SEQ Figure \* ARABIC ">
+        <w:r>
+          <w:rPr>
+            <w:noProof/>
+          </w:rPr>
+          <w:t>6</w:t>
+        </w:r>
+      </w:fldSimple>
+      <w:r>
+        <w:rPr>
+          <w:noProof/>
+        </w:rPr>
+        <w:t>_</w:t>
+      </w:r>
+      <w:r>
+        <w:rPr>
+          <w:noProof/>
+        </w:rPr>
+        <w:t>Test_Case_2_Sampler</w:t>
+      </w:r>
+    </w:p>
+    <w:p/>
+    <w:p/>
+    <w:p/>
+    <w:p>
+      <w:pPr>
+        <w:keepNext/>
+        <w:jc w:val="center"/>
+      </w:pPr>
+      <w:r>
+        <w:rPr>
+          <w:noProof/>
+        </w:rPr>
+        <w:lastRenderedPageBreak/>
+        <w:drawing>
+          <wp:inline distT="0" distB="0" distL="0" distR="0" wp14:anchorId="17BC3463" wp14:editId="2A3274A3">
+            <wp:extent cx="6035040" cy="3345180"/>
+            <wp:effectExtent l="0" t="0" r="3810" b="7620"/>
+            <wp:docPr id="14" name="Picture 14" descr="F:\Tech\CUFE_CHS\Spring 2020\Communication\Final Assesment\Communication_PCM\Results\Test_Case_2\Quantizer.jpg"/>
+            <wp:cNvGraphicFramePr>
+              <a:graphicFrameLocks xmlns:a="http://schemas.openxmlformats.org/drawingml/2006/main" noChangeAspect="1"/>
+            </wp:cNvGraphicFramePr>
+            <a:graphic xmlns:a="http://schemas.openxmlformats.org/drawingml/2006/main">
+              <a:graphicData uri="http://schemas.openxmlformats.org/drawingml/2006/picture">
+                <pic:pic xmlns:pic="http://schemas.openxmlformats.org/drawingml/2006/picture">
+                  <pic:nvPicPr>
+                    <pic:cNvPr id="0" name="Picture 7" descr="F:\Tech\CUFE_CHS\Spring 2020\Communication\Final Assesment\Communication_PCM\Results\Test_Case_2\Quantizer.jpg"/>
+                    <pic:cNvPicPr>
+                      <a:picLocks noChangeAspect="1" noChangeArrowheads="1"/>
+                    </pic:cNvPicPr>
+                  </pic:nvPicPr>
+                  <pic:blipFill>
+                    <a:blip r:embed="rId14">
+                      <a:extLst>
+                        <a:ext uri="{28A0092B-C50C-407E-A947-70E740481C1C}">
+                          <a14:useLocalDpi xmlns:a14="http://schemas.microsoft.com/office/drawing/2010/main" val="0"/>
+                        </a:ext>
+                      </a:extLst>
+                    </a:blip>
+                    <a:srcRect/>
+                    <a:stretch>
+                      <a:fillRect/>
+                    </a:stretch>
+                  </pic:blipFill>
+                  <pic:spPr bwMode="auto">
+                    <a:xfrm>
+                      <a:off x="0" y="0"/>
+                      <a:ext cx="6045764" cy="3351124"/>
+                    </a:xfrm>
+                    <a:prstGeom prst="rect">
+                      <a:avLst/>
+                    </a:prstGeom>
+                    <a:noFill/>
+                    <a:ln>
+                      <a:noFill/>
+                    </a:ln>
+                  </pic:spPr>
+                </pic:pic>
+              </a:graphicData>
+            </a:graphic>
+          </wp:inline>
+        </w:drawing>
+      </w:r>
+    </w:p>
+    <w:p>
+      <w:pPr>
+        <w:pStyle w:val="Caption"/>
+        <w:jc w:val="center"/>
+      </w:pPr>
+      <w:r>
+        <w:t xml:space="preserve">Figure </w:t>
+      </w:r>
+      <w:fldSimple w:instr=" SEQ Figure \* ARABIC ">
+        <w:r>
+          <w:rPr>
+            <w:noProof/>
+          </w:rPr>
+          <w:t>7</w:t>
+        </w:r>
+      </w:fldSimple>
+      <w:r>
+        <w:t>_Test_Case_2_Quantizer</w:t>
+      </w:r>
+    </w:p>
+    <w:p/>
+    <w:p>
+      <w:pPr>
+        <w:keepNext/>
+        <w:jc w:val="center"/>
+      </w:pPr>
+      <w:r>
+        <w:rPr>
+          <w:noProof/>
+        </w:rPr>
+        <w:drawing>
+          <wp:inline distT="0" distB="0" distL="0" distR="0" wp14:anchorId="4B2E71CB" wp14:editId="4FD05D00">
+            <wp:extent cx="5974080" cy="3276600"/>
+            <wp:effectExtent l="0" t="0" r="7620" b="0"/>
+            <wp:docPr id="17" name="Picture 17" descr="F:\Tech\CUFE_CHS\Spring 2020\Communication\Final Assesment\Communication_PCM\Results\Test_Case_2\Encoder.jpg"/>
+            <wp:cNvGraphicFramePr>
+              <a:graphicFrameLocks xmlns:a="http://schemas.openxmlformats.org/drawingml/2006/main" noChangeAspect="1"/>
+            </wp:cNvGraphicFramePr>
+            <a:graphic xmlns:a="http://schemas.openxmlformats.org/drawingml/2006/main">
+              <a:graphicData uri="http://schemas.openxmlformats.org/drawingml/2006/picture">
+                <pic:pic xmlns:pic="http://schemas.openxmlformats.org/drawingml/2006/picture">
+                  <pic:nvPicPr>
+                    <pic:cNvPr id="0" name="Picture 10" descr="F:\Tech\CUFE_CHS\Spring 2020\Communication\Final Assesment\Communication_PCM\Results\Test_Case_2\Encoder.jpg"/>
+                    <pic:cNvPicPr>
+                      <a:picLocks noChangeAspect="1" noChangeArrowheads="1"/>
+                    </pic:cNvPicPr>
+                  </pic:nvPicPr>
+                  <pic:blipFill>
+                    <a:blip r:embed="rId15">
+                      <a:extLst>
+                        <a:ext uri="{28A0092B-C50C-407E-A947-70E740481C1C}">
+                          <a14:useLocalDpi xmlns:a14="http://schemas.microsoft.com/office/drawing/2010/main" val="0"/>
+                        </a:ext>
+                      </a:extLst>
+                    </a:blip>
+                    <a:srcRect/>
+                    <a:stretch>
+                      <a:fillRect/>
+                    </a:stretch>
+                  </pic:blipFill>
+                  <pic:spPr bwMode="auto">
+                    <a:xfrm>
+                      <a:off x="0" y="0"/>
+                      <a:ext cx="5986801" cy="3283577"/>
+                    </a:xfrm>
+                    <a:prstGeom prst="rect">
+                      <a:avLst/>
+                    </a:prstGeom>
+                    <a:noFill/>
+                    <a:ln>
+                      <a:noFill/>
+                    </a:ln>
+                  </pic:spPr>
+                </pic:pic>
+              </a:graphicData>
+            </a:graphic>
+          </wp:inline>
+        </w:drawing>
+      </w:r>
+    </w:p>
+    <w:p>
+      <w:pPr>
+        <w:pStyle w:val="Caption"/>
+        <w:jc w:val="center"/>
+      </w:pPr>
+      <w:r>
+        <w:t xml:space="preserve">Figure </w:t>
+      </w:r>
+      <w:fldSimple w:instr=" SEQ Figure \* ARABIC ">
+        <w:r>
+          <w:rPr>
+            <w:noProof/>
+          </w:rPr>
+          <w:t>8</w:t>
+        </w:r>
+      </w:fldSimple>
+      <w:r>
+        <w:t>_Test_Case_2_Encoder_Polar</w:t>
+      </w:r>
+    </w:p>
+    <w:p>
+      <w:pPr>
+        <w:pStyle w:val="Caption"/>
+      </w:pPr>
+    </w:p>
+    <w:p/>
+    <w:p>
+      <w:pPr>
+        <w:keepNext/>
+        <w:jc w:val="center"/>
+      </w:pPr>
+    </w:p>
+    <w:p>
+      <w:pPr>
+        <w:keepNext/>
+        <w:jc w:val="center"/>
+      </w:pPr>
+      <w:r>
+        <w:rPr>
+          <w:noProof/>
+        </w:rPr>
+        <w:drawing>
+          <wp:inline distT="0" distB="0" distL="0" distR="0" wp14:anchorId="18E41DCC" wp14:editId="0257E691">
+            <wp:extent cx="5942965" cy="3497580"/>
+            <wp:effectExtent l="0" t="0" r="635" b="7620"/>
+            <wp:docPr id="18" name="Picture 18" descr="F:\Tech\CUFE_CHS\Spring 2020\Communication\Final Assesment\Communication_PCM\Results\Test_Case_2\Reconstructed.jpg"/>
+            <wp:cNvGraphicFramePr>
+              <a:graphicFrameLocks xmlns:a="http://schemas.openxmlformats.org/drawingml/2006/main" noChangeAspect="1"/>
+            </wp:cNvGraphicFramePr>
+            <a:graphic xmlns:a="http://schemas.openxmlformats.org/drawingml/2006/main">
+              <a:graphicData uri="http://schemas.openxmlformats.org/drawingml/2006/picture">
+                <pic:pic xmlns:pic="http://schemas.openxmlformats.org/drawingml/2006/picture">
+                  <pic:nvPicPr>
+                    <pic:cNvPr id="0" name="Picture 11" descr="F:\Tech\CUFE_CHS\Spring 2020\Communication\Final Assesment\Communication_PCM\Results\Test_Case_2\Reconstructed.jpg"/>
+                    <pic:cNvPicPr>
+                      <a:picLocks noChangeAspect="1" noChangeArrowheads="1"/>
+                    </pic:cNvPicPr>
+                  </pic:nvPicPr>
+                  <pic:blipFill>
+                    <a:blip r:embed="rId16">
+                      <a:extLst>
+                        <a:ext uri="{28A0092B-C50C-407E-A947-70E740481C1C}">
+                          <a14:useLocalDpi xmlns:a14="http://schemas.microsoft.com/office/drawing/2010/main" val="0"/>
+                        </a:ext>
+                      </a:extLst>
+                    </a:blip>
+                    <a:srcRect/>
+                    <a:stretch>
+                      <a:fillRect/>
+                    </a:stretch>
+                  </pic:blipFill>
+                  <pic:spPr bwMode="auto">
+                    <a:xfrm>
+                      <a:off x="0" y="0"/>
+                      <a:ext cx="5945402" cy="3499014"/>
+                    </a:xfrm>
+                    <a:prstGeom prst="rect">
+                      <a:avLst/>
+                    </a:prstGeom>
+                    <a:noFill/>
+                    <a:ln>
+                      <a:noFill/>
+                    </a:ln>
+                  </pic:spPr>
+                </pic:pic>
+              </a:graphicData>
+            </a:graphic>
+          </wp:inline>
+        </w:drawing>
+      </w:r>
+    </w:p>
+    <w:p>
+      <w:pPr>
+        <w:pStyle w:val="Caption"/>
+        <w:jc w:val="center"/>
+      </w:pPr>
+      <w:r>
+        <w:t xml:space="preserve">Figure </w:t>
+      </w:r>
+      <w:fldSimple w:instr=" SEQ Figure \* ARABIC ">
+        <w:r>
+          <w:rPr>
+            <w:noProof/>
+          </w:rPr>
+          <w:t>9</w:t>
+        </w:r>
+      </w:fldSimple>
+      <w:r>
+        <w:t>_Test_Case_2_Resconstructed</w:t>
+      </w:r>
+    </w:p>
+    <w:p/>
+    <w:p>
+      <w:pPr>
+        <w:keepNext/>
+        <w:jc w:val="center"/>
+      </w:pPr>
+      <w:r>
+        <w:rPr>
+          <w:noProof/>
+        </w:rPr>
+        <w:drawing>
+          <wp:inline distT="0" distB="0" distL="0" distR="0" wp14:anchorId="298AC59D" wp14:editId="4BCBEA9B">
+            <wp:extent cx="5943324" cy="3253740"/>
+            <wp:effectExtent l="0" t="0" r="635" b="3810"/>
+            <wp:docPr id="19" name="Picture 19" descr="F:\Tech\CUFE_CHS\Spring 2020\Communication\Final Assesment\Communication_PCM\Results\Test_Case_2\Combined.jpg"/>
+            <wp:cNvGraphicFramePr>
+              <a:graphicFrameLocks xmlns:a="http://schemas.openxmlformats.org/drawingml/2006/main" noChangeAspect="1"/>
+            </wp:cNvGraphicFramePr>
+            <a:graphic xmlns:a="http://schemas.openxmlformats.org/drawingml/2006/main">
+              <a:graphicData uri="http://schemas.openxmlformats.org/drawingml/2006/picture">
+                <pic:pic xmlns:pic="http://schemas.openxmlformats.org/drawingml/2006/picture">
+                  <pic:nvPicPr>
+                    <pic:cNvPr id="0" name="Picture 12" descr="F:\Tech\CUFE_CHS\Spring 2020\Communication\Final Assesment\Communication_PCM\Results\Test_Case_2\Combined.jpg"/>
+                    <pic:cNvPicPr>
+                      <a:picLocks noChangeAspect="1" noChangeArrowheads="1"/>
+                    </pic:cNvPicPr>
+                  </pic:nvPicPr>
+                  <pic:blipFill>
+                    <a:blip r:embed="rId17">
+                      <a:extLst>
+                        <a:ext uri="{28A0092B-C50C-407E-A947-70E740481C1C}">
+                          <a14:useLocalDpi xmlns:a14="http://schemas.microsoft.com/office/drawing/2010/main" val="0"/>
+                        </a:ext>
+                      </a:extLst>
+                    </a:blip>
+                    <a:srcRect/>
+                    <a:stretch>
+                      <a:fillRect/>
+                    </a:stretch>
+                  </pic:blipFill>
+                  <pic:spPr bwMode="auto">
+                    <a:xfrm>
+                      <a:off x="0" y="0"/>
+                      <a:ext cx="5948267" cy="3256446"/>
+                    </a:xfrm>
+                    <a:prstGeom prst="rect">
+                      <a:avLst/>
+                    </a:prstGeom>
+                    <a:noFill/>
+                    <a:ln>
+                      <a:noFill/>
+                    </a:ln>
+                  </pic:spPr>
+                </pic:pic>
+              </a:graphicData>
+            </a:graphic>
+          </wp:inline>
+        </w:drawing>
+      </w:r>
+    </w:p>
+    <w:p>
+      <w:pPr>
+        <w:pStyle w:val="Caption"/>
+        <w:jc w:val="center"/>
+      </w:pPr>
+      <w:r>
+        <w:t xml:space="preserve">Figure </w:t>
+      </w:r>
+      <w:fldSimple w:instr=" SEQ Figure \* ARABIC ">
+        <w:r>
+          <w:rPr>
+            <w:noProof/>
+          </w:rPr>
+          <w:t>10</w:t>
+        </w:r>
+      </w:fldSimple>
+      <w:r>
+        <w:t>_Test_Case_2_Combined</w:t>
+      </w:r>
+    </w:p>
+    <w:p>
+      <w:pPr>
+        <w:pStyle w:val="Caption"/>
+        <w:jc w:val="center"/>
+      </w:pPr>
+    </w:p>
+    <w:p>
+      <w:pPr>
+        <w:rPr>
+          <w:rStyle w:val="Heading2Char"/>
+        </w:rPr>
+      </w:pPr>
+    </w:p>
+    <w:p>
+      <w:pPr>
+        <w:rPr>
+          <w:rStyle w:val="Heading2Char"/>
+        </w:rPr>
+      </w:pPr>
+    </w:p>
+    <w:p>
+      <w:pPr>
+        <w:rPr>
+          <w:rStyle w:val="Heading2Char"/>
+        </w:rPr>
+      </w:pPr>
+    </w:p>
+    <w:p>
+      <w:r>
+        <w:rPr>
+          <w:rStyle w:val="Heading2Char"/>
+        </w:rPr>
+        <w:t>Comment</w:t>
+      </w:r>
+      <w:r>
+        <w:rPr>
+          <w:rStyle w:val="Heading2Char"/>
+        </w:rPr>
+        <w:t>s</w:t>
+      </w:r>
+      <w:r>
+        <w:t>:</w:t>
+      </w:r>
+    </w:p>
+    <w:p>
+      <w:pPr>
+        <w:pStyle w:val="ListParagraph"/>
+        <w:numPr>
+          <w:ilvl w:val="0"/>
+          <w:numId w:val="3"/>
+        </w:numPr>
+      </w:pPr>
+      <w:r>
+        <w:t xml:space="preserve">When </w:t>
+      </w:r>
+      <w:proofErr w:type="spellStart"/>
+      <w:r>
+        <w:t>f</w:t>
+      </w:r>
+      <w:r>
+        <w:rPr>
+          <w:vertAlign w:val="subscript"/>
+        </w:rPr>
+        <w:t>s</w:t>
+      </w:r>
+      <w:proofErr w:type="spellEnd"/>
+      <w:r>
+        <w:rPr>
+          <w:vertAlign w:val="subscript"/>
+        </w:rPr>
+        <w:t xml:space="preserve"> </w:t>
+      </w:r>
+      <w:r>
+        <w:t>= 2</w:t>
+      </w:r>
+      <w:r>
+        <w:t xml:space="preserve">0 the signal can be reconstructed since </w:t>
+      </w:r>
+      <w:proofErr w:type="spellStart"/>
+      <w:r>
+        <w:t>f</w:t>
+      </w:r>
+      <w:r>
+        <w:rPr>
+          <w:vertAlign w:val="subscript"/>
+        </w:rPr>
+        <w:t>s</w:t>
+      </w:r>
+      <w:proofErr w:type="spellEnd"/>
+      <w:r>
+        <w:t xml:space="preserve"> </w:t>
+      </w:r>
+      <m:oMath>
+        <m:r>
+          <w:rPr>
+            <w:rFonts w:ascii="Cambria Math" w:hAnsi="Cambria Math"/>
+          </w:rPr>
+          <m:t>=</m:t>
+        </m:r>
+      </m:oMath>
+      <w:r>
+        <w:t xml:space="preserve"> 2BW.</w:t>
+      </w:r>
+    </w:p>
+    <w:p>
+      <w:pPr>
+        <w:pStyle w:val="ListParagraph"/>
+        <w:numPr>
+          <w:ilvl w:val="0"/>
+          <w:numId w:val="3"/>
+        </w:numPr>
+      </w:pPr>
+      <w:r>
+        <w:t>The sampled message and the quantized message are almost the same as the</w:t>
+      </w:r>
+      <w:r>
+        <w:t xml:space="preserve"> </w:t>
+      </w:r>
+      <w:r>
+        <w:t>quantization level is high as L=32.</w:t>
+      </w:r>
+    </w:p>
+    <w:p>
+      <w:r>
+        <w:br w:type="page"/>
+      </w:r>
+    </w:p>
+    <w:p>
+      <w:pPr>
+        <w:pStyle w:val="Heading1"/>
+        <w:jc w:val="center"/>
+        <w:rPr>
+          <w:rFonts w:eastAsiaTheme="minorHAnsi"/>
+        </w:rPr>
+      </w:pPr>
+      <w:r>
+        <w:rPr>
+          <w:rFonts w:eastAsiaTheme="minorHAnsi"/>
+        </w:rPr>
+        <w:lastRenderedPageBreak/>
+        <w:t>Test Case 2</w:t>
+      </w:r>
+    </w:p>
+    <w:p/>
+    <w:p/>
+    <w:p/>
+    <w:p>
+      <w:r>
+        <w:rPr>
+          <w:rStyle w:val="Heading2Char"/>
+        </w:rPr>
+        <w:t>Givens</w:t>
+      </w:r>
+      <w:r>
+        <w:t>:</w:t>
+      </w:r>
+    </w:p>
+    <w:p>
+      <w:pPr>
+        <w:pStyle w:val="ListParagraph"/>
+        <w:numPr>
+          <w:ilvl w:val="0"/>
+          <w:numId w:val="2"/>
+        </w:numPr>
+      </w:pPr>
+      <w:r>
+        <w:t xml:space="preserve">m(t) = 5 </w:t>
+      </w:r>
+      <w:proofErr w:type="spellStart"/>
+      <w:r>
+        <w:t>cos</w:t>
+      </w:r>
+      <w:proofErr w:type="spellEnd"/>
+      <w:r>
+        <w:t xml:space="preserve"> (2π</w:t>
+      </w:r>
+      <w:proofErr w:type="spellStart"/>
+      <w:r>
+        <w:t>fmt</w:t>
+      </w:r>
+      <w:proofErr w:type="spellEnd"/>
+      <w:r>
+        <w:t>)</w:t>
+      </w:r>
+    </w:p>
+    <w:p>
+      <w:pPr>
+        <w:pStyle w:val="ListParagraph"/>
+        <w:numPr>
+          <w:ilvl w:val="0"/>
+          <w:numId w:val="2"/>
+        </w:numPr>
+      </w:pPr>
+      <w:proofErr w:type="spellStart"/>
+      <w:r>
+        <w:t>fm</w:t>
+      </w:r>
+      <w:proofErr w:type="spellEnd"/>
+      <w:r>
+        <w:t xml:space="preserve"> = 10</w:t>
+      </w:r>
+    </w:p>
+    <w:p>
+      <w:pPr>
+        <w:pStyle w:val="ListParagraph"/>
+        <w:numPr>
+          <w:ilvl w:val="0"/>
+          <w:numId w:val="2"/>
+        </w:numPr>
+      </w:pPr>
+      <w:proofErr w:type="spellStart"/>
+      <w:r>
+        <w:t>fs</w:t>
+      </w:r>
+      <w:proofErr w:type="spellEnd"/>
+      <w:r>
+        <w:t xml:space="preserve"> = 20</w:t>
+      </w:r>
+    </w:p>
+    <w:p>
+      <w:pPr>
+        <w:pStyle w:val="ListParagraph"/>
+        <w:numPr>
+          <w:ilvl w:val="0"/>
+          <w:numId w:val="2"/>
+        </w:numPr>
+      </w:pPr>
+      <w:r>
+        <w:t>μ = 0</w:t>
+      </w:r>
+    </w:p>
+    <w:p>
+      <w:pPr>
+        <w:pStyle w:val="ListParagraph"/>
+        <w:numPr>
+          <w:ilvl w:val="0"/>
+          <w:numId w:val="2"/>
+        </w:numPr>
+      </w:pPr>
+      <w:r>
+        <w:t>L = 32</w:t>
+      </w:r>
+    </w:p>
+    <w:p>
+      <w:pPr>
+        <w:pStyle w:val="ListParagraph"/>
+        <w:numPr>
+          <w:ilvl w:val="0"/>
+          <w:numId w:val="2"/>
+        </w:numPr>
+      </w:pPr>
+      <w:proofErr w:type="spellStart"/>
+      <w:r>
+        <w:t>mp</w:t>
+      </w:r>
+      <w:proofErr w:type="spellEnd"/>
+      <w:r>
+        <w:t xml:space="preserve"> = 5</w:t>
+      </w:r>
+    </w:p>
+    <w:p>
+      <w:pPr>
+        <w:pStyle w:val="ListParagraph"/>
+        <w:numPr>
+          <w:ilvl w:val="0"/>
+          <w:numId w:val="2"/>
+        </w:numPr>
+      </w:pPr>
+      <w:r>
+        <w:t>P</w:t>
+      </w:r>
+      <w:r>
+        <w:t>olar NRZ</w:t>
+      </w:r>
+    </w:p>
+    <w:p/>
+    <w:p>
+      <w:r>
+        <w:rPr>
+          <w:rStyle w:val="Heading2Char"/>
+        </w:rPr>
+        <w:t>Results</w:t>
+      </w:r>
+      <w:r>
+        <w:t>:</w:t>
+      </w:r>
+    </w:p>
+    <w:p/>
+    <w:p>
+      <w:pPr>
+        <w:keepNext/>
+        <w:jc w:val="center"/>
+      </w:pPr>
+      <w:r>
+        <w:rPr>
+          <w:noProof/>
+        </w:rPr>
+        <w:drawing>
+          <wp:inline distT="0" distB="0" distL="0" distR="0" wp14:anchorId="4F3029AF" wp14:editId="05BBF01A">
+            <wp:extent cx="5874385" cy="3794321"/>
+            <wp:effectExtent l="0" t="0" r="0" b="0"/>
+            <wp:docPr id="20" name="Picture 20" descr="F:\Tech\CUFE_CHS\Spring 2020\Communication\Final Assesment\Communication_PCM\Results\Test_Case_2\Sampler.jpg"/>
+            <wp:cNvGraphicFramePr>
+              <a:graphicFrameLocks xmlns:a="http://schemas.openxmlformats.org/drawingml/2006/main" noChangeAspect="1"/>
+            </wp:cNvGraphicFramePr>
+            <a:graphic xmlns:a="http://schemas.openxmlformats.org/drawingml/2006/main">
+              <a:graphicData uri="http://schemas.openxmlformats.org/drawingml/2006/picture">
+                <pic:pic xmlns:pic="http://schemas.openxmlformats.org/drawingml/2006/picture">
+                  <pic:nvPicPr>
+                    <pic:cNvPr id="0" name="Picture 6" descr="F:\Tech\CUFE_CHS\Spring 2020\Communication\Final Assesment\Communication_PCM\Results\Test_Case_2\Sampler.jpg"/>
+                    <pic:cNvPicPr>
+                      <a:picLocks noChangeAspect="1" noChangeArrowheads="1"/>
+                    </pic:cNvPicPr>
+                  </pic:nvPicPr>
+                  <pic:blipFill>
+                    <a:blip r:embed="rId13">
+                      <a:extLst>
+                        <a:ext uri="{28A0092B-C50C-407E-A947-70E740481C1C}">
+                          <a14:useLocalDpi xmlns:a14="http://schemas.microsoft.com/office/drawing/2010/main" val="0"/>
+                        </a:ext>
+                      </a:extLst>
+                    </a:blip>
+                    <a:srcRect/>
+                    <a:stretch>
+                      <a:fillRect/>
+                    </a:stretch>
+                  </pic:blipFill>
+                  <pic:spPr bwMode="auto">
+                    <a:xfrm>
+                      <a:off x="0" y="0"/>
+                      <a:ext cx="5887028" cy="3802487"/>
+                    </a:xfrm>
+                    <a:prstGeom prst="rect">
+                      <a:avLst/>
+                    </a:prstGeom>
+                    <a:noFill/>
+                    <a:ln>
+                      <a:noFill/>
+                    </a:ln>
+                  </pic:spPr>
+                </pic:pic>
+              </a:graphicData>
+            </a:graphic>
+          </wp:inline>
+        </w:drawing>
+      </w:r>
+    </w:p>
+    <w:p>
+      <w:pPr>
+        <w:pStyle w:val="Caption"/>
+        <w:jc w:val="center"/>
+      </w:pPr>
+      <w:r>
+        <w:t xml:space="preserve">Figure </w:t>
+      </w:r>
+      <w:r>
+        <w:fldChar w:fldCharType="begin"/>
+      </w:r>
+      <w:r>
+        <w:instrText xml:space="preserve"> SEQ Figure \* ARABIC </w:instrText>
+      </w:r>
+      <w:r>
+        <w:fldChar w:fldCharType="separate"/>
+      </w:r>
+      <w:r>
+        <w:rPr>
+          <w:noProof/>
+        </w:rPr>
+        <w:t>6</w:t>
+      </w:r>
+      <w:r>
+        <w:fldChar w:fldCharType="end"/>
+      </w:r>
+      <w:r>
+        <w:rPr>
+          <w:noProof/>
+        </w:rPr>
+        <w:t>_</w:t>
+      </w:r>
+      <w:r>
+        <w:rPr>
+          <w:noProof/>
+        </w:rPr>
+        <w:t>Test_Case_2_Sampler</w:t>
+      </w:r>
+    </w:p>
+    <w:p/>
+    <w:p/>
+    <w:p/>
+    <w:p>
+      <w:pPr>
+        <w:keepNext/>
+        <w:jc w:val="center"/>
+      </w:pPr>
+      <w:r>
+        <w:rPr>
+          <w:noProof/>
+        </w:rPr>
+        <w:lastRenderedPageBreak/>
+        <w:drawing>
+          <wp:inline distT="0" distB="0" distL="0" distR="0" wp14:anchorId="15F6BA8A" wp14:editId="355EF03D">
+            <wp:extent cx="6035040" cy="3345180"/>
+            <wp:effectExtent l="0" t="0" r="3810" b="7620"/>
+            <wp:docPr id="21" name="Picture 21" descr="F:\Tech\CUFE_CHS\Spring 2020\Communication\Final Assesment\Communication_PCM\Results\Test_Case_2\Quantizer.jpg"/>
+            <wp:cNvGraphicFramePr>
+              <a:graphicFrameLocks xmlns:a="http://schemas.openxmlformats.org/drawingml/2006/main" noChangeAspect="1"/>
+            </wp:cNvGraphicFramePr>
+            <a:graphic xmlns:a="http://schemas.openxmlformats.org/drawingml/2006/main">
+              <a:graphicData uri="http://schemas.openxmlformats.org/drawingml/2006/picture">
+                <pic:pic xmlns:pic="http://schemas.openxmlformats.org/drawingml/2006/picture">
+                  <pic:nvPicPr>
+                    <pic:cNvPr id="0" name="Picture 7" descr="F:\Tech\CUFE_CHS\Spring 2020\Communication\Final Assesment\Communication_PCM\Results\Test_Case_2\Quantizer.jpg"/>
+                    <pic:cNvPicPr>
+                      <a:picLocks noChangeAspect="1" noChangeArrowheads="1"/>
+                    </pic:cNvPicPr>
+                  </pic:nvPicPr>
+                  <pic:blipFill>
+                    <a:blip r:embed="rId14">
+                      <a:extLst>
+                        <a:ext uri="{28A0092B-C50C-407E-A947-70E740481C1C}">
+                          <a14:useLocalDpi xmlns:a14="http://schemas.microsoft.com/office/drawing/2010/main" val="0"/>
+                        </a:ext>
+                      </a:extLst>
+                    </a:blip>
+                    <a:srcRect/>
+                    <a:stretch>
+                      <a:fillRect/>
+                    </a:stretch>
+                  </pic:blipFill>
+                  <pic:spPr bwMode="auto">
+                    <a:xfrm>
+                      <a:off x="0" y="0"/>
+                      <a:ext cx="6045764" cy="3351124"/>
+                    </a:xfrm>
+                    <a:prstGeom prst="rect">
+                      <a:avLst/>
+                    </a:prstGeom>
+                    <a:noFill/>
+                    <a:ln>
+                      <a:noFill/>
+                    </a:ln>
+                  </pic:spPr>
+                </pic:pic>
+              </a:graphicData>
+            </a:graphic>
+          </wp:inline>
+        </w:drawing>
+      </w:r>
+    </w:p>
+    <w:p>
+      <w:pPr>
+        <w:pStyle w:val="Caption"/>
+        <w:jc w:val="center"/>
+      </w:pPr>
+      <w:r>
+        <w:t xml:space="preserve">Figure </w:t>
+      </w:r>
+      <w:r>
+        <w:fldChar w:fldCharType="begin"/>
+      </w:r>
+      <w:r>
+        <w:instrText xml:space="preserve"> SEQ Figure \* ARABIC </w:instrText>
+      </w:r>
+      <w:r>
+        <w:fldChar w:fldCharType="separate"/>
+      </w:r>
+      <w:r>
+        <w:rPr>
+          <w:noProof/>
+        </w:rPr>
+        <w:t>7</w:t>
+      </w:r>
+      <w:r>
+        <w:fldChar w:fldCharType="end"/>
+      </w:r>
+      <w:r>
+        <w:t>_Test_Case_2_Quantizer</w:t>
+      </w:r>
+    </w:p>
+    <w:p/>
+    <w:p>
+      <w:pPr>
+        <w:keepNext/>
+        <w:jc w:val="center"/>
+      </w:pPr>
+      <w:r>
+        <w:rPr>
+          <w:noProof/>
+        </w:rPr>
+        <w:drawing>
+          <wp:inline distT="0" distB="0" distL="0" distR="0" wp14:anchorId="16331F2B" wp14:editId="423F6147">
+            <wp:extent cx="5974080" cy="3276600"/>
+            <wp:effectExtent l="0" t="0" r="7620" b="0"/>
+            <wp:docPr id="22" name="Picture 22" descr="F:\Tech\CUFE_CHS\Spring 2020\Communication\Final Assesment\Communication_PCM\Results\Test_Case_2\Encoder.jpg"/>
+            <wp:cNvGraphicFramePr>
+              <a:graphicFrameLocks xmlns:a="http://schemas.openxmlformats.org/drawingml/2006/main" noChangeAspect="1"/>
+            </wp:cNvGraphicFramePr>
+            <a:graphic xmlns:a="http://schemas.openxmlformats.org/drawingml/2006/main">
+              <a:graphicData uri="http://schemas.openxmlformats.org/drawingml/2006/picture">
+                <pic:pic xmlns:pic="http://schemas.openxmlformats.org/drawingml/2006/picture">
+                  <pic:nvPicPr>
+                    <pic:cNvPr id="0" name="Picture 10" descr="F:\Tech\CUFE_CHS\Spring 2020\Communication\Final Assesment\Communication_PCM\Results\Test_Case_2\Encoder.jpg"/>
+                    <pic:cNvPicPr>
+                      <a:picLocks noChangeAspect="1" noChangeArrowheads="1"/>
+                    </pic:cNvPicPr>
+                  </pic:nvPicPr>
+                  <pic:blipFill>
+                    <a:blip r:embed="rId15">
+                      <a:extLst>
+                        <a:ext uri="{28A0092B-C50C-407E-A947-70E740481C1C}">
+                          <a14:useLocalDpi xmlns:a14="http://schemas.microsoft.com/office/drawing/2010/main" val="0"/>
+                        </a:ext>
+                      </a:extLst>
+                    </a:blip>
+                    <a:srcRect/>
+                    <a:stretch>
+                      <a:fillRect/>
+                    </a:stretch>
+                  </pic:blipFill>
+                  <pic:spPr bwMode="auto">
+                    <a:xfrm>
+                      <a:off x="0" y="0"/>
+                      <a:ext cx="5986801" cy="3283577"/>
+                    </a:xfrm>
+                    <a:prstGeom prst="rect">
+                      <a:avLst/>
+                    </a:prstGeom>
+                    <a:noFill/>
+                    <a:ln>
+                      <a:noFill/>
+                    </a:ln>
+                  </pic:spPr>
+                </pic:pic>
+              </a:graphicData>
+            </a:graphic>
+          </wp:inline>
+        </w:drawing>
+      </w:r>
+    </w:p>
+    <w:p>
+      <w:pPr>
+        <w:pStyle w:val="Caption"/>
+        <w:jc w:val="center"/>
+      </w:pPr>
+      <w:r>
+        <w:t xml:space="preserve">Figure </w:t>
+      </w:r>
+      <w:r>
+        <w:fldChar w:fldCharType="begin"/>
+      </w:r>
+      <w:r>
+        <w:instrText xml:space="preserve"> SEQ Figure \* ARABIC </w:instrText>
+      </w:r>
+      <w:r>
+        <w:fldChar w:fldCharType="separate"/>
+      </w:r>
+      <w:r>
+        <w:rPr>
+          <w:noProof/>
+        </w:rPr>
+        <w:t>8</w:t>
+      </w:r>
+      <w:r>
+        <w:fldChar w:fldCharType="end"/>
+      </w:r>
+      <w:r>
+        <w:t>_Test_Case_2_Encoder_Polar</w:t>
+      </w:r>
+    </w:p>
+    <w:p>
+      <w:pPr>
+        <w:pStyle w:val="Caption"/>
+      </w:pPr>
+    </w:p>
+    <w:p/>
+    <w:p>
+      <w:pPr>
+        <w:keepNext/>
+        <w:jc w:val="center"/>
+      </w:pPr>
+    </w:p>
+    <w:p>
+      <w:pPr>
+        <w:keepNext/>
+        <w:jc w:val="center"/>
+      </w:pPr>
+      <w:r>
+        <w:rPr>
+          <w:noProof/>
+        </w:rPr>
+        <w:drawing>
+          <wp:inline distT="0" distB="0" distL="0" distR="0" wp14:anchorId="1483C487" wp14:editId="1E171974">
+            <wp:extent cx="5942965" cy="3497580"/>
+            <wp:effectExtent l="0" t="0" r="635" b="7620"/>
+            <wp:docPr id="23" name="Picture 23" descr="F:\Tech\CUFE_CHS\Spring 2020\Communication\Final Assesment\Communication_PCM\Results\Test_Case_2\Reconstructed.jpg"/>
+            <wp:cNvGraphicFramePr>
+              <a:graphicFrameLocks xmlns:a="http://schemas.openxmlformats.org/drawingml/2006/main" noChangeAspect="1"/>
+            </wp:cNvGraphicFramePr>
+            <a:graphic xmlns:a="http://schemas.openxmlformats.org/drawingml/2006/main">
+              <a:graphicData uri="http://schemas.openxmlformats.org/drawingml/2006/picture">
+                <pic:pic xmlns:pic="http://schemas.openxmlformats.org/drawingml/2006/picture">
+                  <pic:nvPicPr>
+                    <pic:cNvPr id="0" name="Picture 11" descr="F:\Tech\CUFE_CHS\Spring 2020\Communication\Final Assesment\Communication_PCM\Results\Test_Case_2\Reconstructed.jpg"/>
+                    <pic:cNvPicPr>
+                      <a:picLocks noChangeAspect="1" noChangeArrowheads="1"/>
+                    </pic:cNvPicPr>
+                  </pic:nvPicPr>
+                  <pic:blipFill>
+                    <a:blip r:embed="rId16">
+                      <a:extLst>
+                        <a:ext uri="{28A0092B-C50C-407E-A947-70E740481C1C}">
+                          <a14:useLocalDpi xmlns:a14="http://schemas.microsoft.com/office/drawing/2010/main" val="0"/>
+                        </a:ext>
+                      </a:extLst>
+                    </a:blip>
+                    <a:srcRect/>
+                    <a:stretch>
+                      <a:fillRect/>
+                    </a:stretch>
+                  </pic:blipFill>
+                  <pic:spPr bwMode="auto">
+                    <a:xfrm>
+                      <a:off x="0" y="0"/>
+                      <a:ext cx="5945402" cy="3499014"/>
+                    </a:xfrm>
+                    <a:prstGeom prst="rect">
+                      <a:avLst/>
+                    </a:prstGeom>
+                    <a:noFill/>
+                    <a:ln>
+                      <a:noFill/>
+                    </a:ln>
+                  </pic:spPr>
+                </pic:pic>
+              </a:graphicData>
+            </a:graphic>
+          </wp:inline>
+        </w:drawing>
+      </w:r>
+    </w:p>
+    <w:p>
+      <w:pPr>
+        <w:pStyle w:val="Caption"/>
+        <w:jc w:val="center"/>
+      </w:pPr>
+      <w:r>
+        <w:t xml:space="preserve">Figure </w:t>
+      </w:r>
+      <w:r>
+        <w:fldChar w:fldCharType="begin"/>
+      </w:r>
+      <w:r>
+        <w:instrText xml:space="preserve"> SEQ Figure \* ARABIC </w:instrText>
+      </w:r>
+      <w:r>
+        <w:fldChar w:fldCharType="separate"/>
+      </w:r>
+      <w:r>
+        <w:rPr>
+          <w:noProof/>
+        </w:rPr>
+        <w:t>9</w:t>
+      </w:r>
+      <w:r>
+        <w:fldChar w:fldCharType="end"/>
+      </w:r>
+      <w:r>
+        <w:t>_Test_Case_2_Resconstructed</w:t>
+      </w:r>
+    </w:p>
+    <w:p/>
+    <w:p>
+      <w:pPr>
+        <w:keepNext/>
+        <w:jc w:val="center"/>
+      </w:pPr>
+      <w:r>
+        <w:rPr>
+          <w:noProof/>
+        </w:rPr>
+        <w:drawing>
+          <wp:inline distT="0" distB="0" distL="0" distR="0" wp14:anchorId="773849A2" wp14:editId="456DCB88">
+            <wp:extent cx="5943324" cy="3253740"/>
+            <wp:effectExtent l="0" t="0" r="635" b="3810"/>
+            <wp:docPr id="24" name="Picture 24" descr="F:\Tech\CUFE_CHS\Spring 2020\Communication\Final Assesment\Communication_PCM\Results\Test_Case_2\Combined.jpg"/>
+            <wp:cNvGraphicFramePr>
+              <a:graphicFrameLocks xmlns:a="http://schemas.openxmlformats.org/drawingml/2006/main" noChangeAspect="1"/>
+            </wp:cNvGraphicFramePr>
+            <a:graphic xmlns:a="http://schemas.openxmlformats.org/drawingml/2006/main">
+              <a:graphicData uri="http://schemas.openxmlformats.org/drawingml/2006/picture">
+                <pic:pic xmlns:pic="http://schemas.openxmlformats.org/drawingml/2006/picture">
+                  <pic:nvPicPr>
+                    <pic:cNvPr id="0" name="Picture 12" descr="F:\Tech\CUFE_CHS\Spring 2020\Communication\Final Assesment\Communication_PCM\Results\Test_Case_2\Combined.jpg"/>
+                    <pic:cNvPicPr>
+                      <a:picLocks noChangeAspect="1" noChangeArrowheads="1"/>
+                    </pic:cNvPicPr>
+                  </pic:nvPicPr>
+                  <pic:blipFill>
+                    <a:blip r:embed="rId17">
+                      <a:extLst>
+                        <a:ext uri="{28A0092B-C50C-407E-A947-70E740481C1C}">
+                          <a14:useLocalDpi xmlns:a14="http://schemas.microsoft.com/office/drawing/2010/main" val="0"/>
+                        </a:ext>
+                      </a:extLst>
+                    </a:blip>
+                    <a:srcRect/>
+                    <a:stretch>
+                      <a:fillRect/>
+                    </a:stretch>
+                  </pic:blipFill>
+                  <pic:spPr bwMode="auto">
+                    <a:xfrm>
+                      <a:off x="0" y="0"/>
+                      <a:ext cx="5948267" cy="3256446"/>
+                    </a:xfrm>
+                    <a:prstGeom prst="rect">
+                      <a:avLst/>
+                    </a:prstGeom>
+                    <a:noFill/>
+                    <a:ln>
+                      <a:noFill/>
+                    </a:ln>
+                  </pic:spPr>
+                </pic:pic>
+              </a:graphicData>
+            </a:graphic>
+          </wp:inline>
+        </w:drawing>
+      </w:r>
+    </w:p>
+    <w:p>
+      <w:pPr>
+        <w:pStyle w:val="Caption"/>
+        <w:jc w:val="center"/>
+      </w:pPr>
+      <w:r>
+        <w:t xml:space="preserve">Figure </w:t>
+      </w:r>
+      <w:r>
+        <w:fldChar w:fldCharType="begin"/>
+      </w:r>
+      <w:r>
+        <w:instrText xml:space="preserve"> SEQ Figure \* ARABIC </w:instrText>
+      </w:r>
+      <w:r>
+        <w:fldChar w:fldCharType="separate"/>
+      </w:r>
+      <w:r>
+        <w:rPr>
+          <w:noProof/>
+        </w:rPr>
+        <w:t>10</w:t>
+      </w:r>
+      <w:r>
+        <w:fldChar w:fldCharType="end"/>
+      </w:r>
+      <w:r>
+        <w:t>_Test_Case_2_Combined</w:t>
+      </w:r>
+    </w:p>
+    <w:p>
+      <w:pPr>
+        <w:pStyle w:val="Caption"/>
+        <w:jc w:val="center"/>
+      </w:pPr>
+    </w:p>
+    <w:p>
+      <w:pPr>
+        <w:rPr>
+          <w:rStyle w:val="Heading2Char"/>
+        </w:rPr>
+      </w:pPr>
+    </w:p>
+    <w:p>
+      <w:pPr>
+        <w:rPr>
+          <w:rStyle w:val="Heading2Char"/>
+        </w:rPr>
+      </w:pPr>
+    </w:p>
+    <w:p>
+      <w:pPr>
+        <w:rPr>
+          <w:rStyle w:val="Heading2Char"/>
+        </w:rPr>
+      </w:pPr>
+    </w:p>
+    <w:p>
+      <w:r>
+        <w:rPr>
+          <w:rStyle w:val="Heading2Char"/>
+        </w:rPr>
+        <w:t>Comment</w:t>
+      </w:r>
+      <w:r>
+        <w:rPr>
+          <w:rStyle w:val="Heading2Char"/>
+        </w:rPr>
+        <w:t>s</w:t>
+      </w:r>
+      <w:r>
+        <w:t>:</w:t>
+      </w:r>
+    </w:p>
+    <w:p>
+      <w:pPr>
+        <w:pStyle w:val="ListParagraph"/>
+        <w:numPr>
+          <w:ilvl w:val="0"/>
+          <w:numId w:val="3"/>
+        </w:numPr>
+      </w:pPr>
+      <w:r>
+        <w:t xml:space="preserve">When </w:t>
+      </w:r>
+      <w:proofErr w:type="spellStart"/>
+      <w:r>
+        <w:t>f</w:t>
+      </w:r>
+      <w:r>
+        <w:rPr>
+          <w:vertAlign w:val="subscript"/>
+        </w:rPr>
+        <w:t>s</w:t>
+      </w:r>
+      <w:proofErr w:type="spellEnd"/>
+      <w:r>
+        <w:rPr>
+          <w:vertAlign w:val="subscript"/>
+        </w:rPr>
+        <w:t xml:space="preserve"> </w:t>
+      </w:r>
+      <w:r>
+        <w:t xml:space="preserve">= 20 the signal can be reconstructed since </w:t>
+      </w:r>
+      <w:proofErr w:type="spellStart"/>
+      <w:r>
+        <w:t>f</w:t>
+      </w:r>
+      <w:r>
+        <w:rPr>
+          <w:vertAlign w:val="subscript"/>
+        </w:rPr>
+        <w:t>s</w:t>
+      </w:r>
+      <w:proofErr w:type="spellEnd"/>
+      <w:r>
+        <w:t xml:space="preserve"> </w:t>
+      </w:r>
+      <m:oMath>
+        <m:r>
+          <w:rPr>
+            <w:rFonts w:ascii="Cambria Math" w:hAnsi="Cambria Math"/>
+          </w:rPr>
+          <m:t>=</m:t>
+        </m:r>
+      </m:oMath>
+      <w:r>
+        <w:t xml:space="preserve"> 2BW.</w:t>
+      </w:r>
+    </w:p>
+    <w:p>
+      <w:pPr>
+        <w:pStyle w:val="ListParagraph"/>
+        <w:numPr>
+          <w:ilvl w:val="0"/>
+          <w:numId w:val="3"/>
+        </w:numPr>
+      </w:pPr>
+      <w:r>
+        <w:t>The sampled message and the quantized message are almost the same as the quantization level is high as L=32.</w:t>
+      </w:r>
+    </w:p>
+    <w:p>
+      <w:r>
+        <w:br w:type="page"/>
+      </w:r>
+    </w:p>
+    <w:p>
+      <w:pPr>
+        <w:pStyle w:val="ListParagraph"/>
+      </w:pPr>
+      <w:bookmarkStart w:id="5" w:name="_GoBack"/>
+      <w:bookmarkEnd w:id="5"/>
     </w:p>
     <w:sectPr>
       <w:pgSz w:w="12240" w:h="15840"/>
-      <w:pgMar w:top="1440" w:right="1440" w:bottom="990" w:left="1440" w:header="720" w:footer="720" w:gutter="0"/>
+      <w:pgMar w:top="990" w:right="1440" w:bottom="990" w:left="1440" w:header="720" w:footer="720" w:gutter="0"/>
       <w:cols w:space="720"/>
       <w:docGrid w:linePitch="360"/>
     </w:sectPr>
@@ -613,8 +3272,240 @@
       </w:pPr>
     </w:lvl>
   </w:abstractNum>
+  <w:abstractNum w:abstractNumId="1">
+    <w:nsid w:val="3BD9233C"/>
+    <w:multiLevelType w:val="hybridMultilevel"/>
+    <w:tmpl w:val="4F40A692"/>
+    <w:lvl w:ilvl="0" w:tplc="04090001">
+      <w:start w:val="1"/>
+      <w:numFmt w:val="bullet"/>
+      <w:lvlText w:val=""/>
+      <w:lvlJc w:val="left"/>
+      <w:pPr>
+        <w:ind w:left="720" w:hanging="360"/>
+      </w:pPr>
+      <w:rPr>
+        <w:rFonts w:ascii="Symbol" w:hAnsi="Symbol" w:hint="default"/>
+      </w:rPr>
+    </w:lvl>
+    <w:lvl w:ilvl="1" w:tplc="04090003" w:tentative="1">
+      <w:start w:val="1"/>
+      <w:numFmt w:val="bullet"/>
+      <w:lvlText w:val="o"/>
+      <w:lvlJc w:val="left"/>
+      <w:pPr>
+        <w:ind w:left="1440" w:hanging="360"/>
+      </w:pPr>
+      <w:rPr>
+        <w:rFonts w:ascii="Courier New" w:hAnsi="Courier New" w:cs="Courier New" w:hint="default"/>
+      </w:rPr>
+    </w:lvl>
+    <w:lvl w:ilvl="2" w:tplc="04090005" w:tentative="1">
+      <w:start w:val="1"/>
+      <w:numFmt w:val="bullet"/>
+      <w:lvlText w:val=""/>
+      <w:lvlJc w:val="left"/>
+      <w:pPr>
+        <w:ind w:left="2160" w:hanging="360"/>
+      </w:pPr>
+      <w:rPr>
+        <w:rFonts w:ascii="Wingdings" w:hAnsi="Wingdings" w:hint="default"/>
+      </w:rPr>
+    </w:lvl>
+    <w:lvl w:ilvl="3" w:tplc="04090001" w:tentative="1">
+      <w:start w:val="1"/>
+      <w:numFmt w:val="bullet"/>
+      <w:lvlText w:val=""/>
+      <w:lvlJc w:val="left"/>
+      <w:pPr>
+        <w:ind w:left="2880" w:hanging="360"/>
+      </w:pPr>
+      <w:rPr>
+        <w:rFonts w:ascii="Symbol" w:hAnsi="Symbol" w:hint="default"/>
+      </w:rPr>
+    </w:lvl>
+    <w:lvl w:ilvl="4" w:tplc="04090003" w:tentative="1">
+      <w:start w:val="1"/>
+      <w:numFmt w:val="bullet"/>
+      <w:lvlText w:val="o"/>
+      <w:lvlJc w:val="left"/>
+      <w:pPr>
+        <w:ind w:left="3600" w:hanging="360"/>
+      </w:pPr>
+      <w:rPr>
+        <w:rFonts w:ascii="Courier New" w:hAnsi="Courier New" w:cs="Courier New" w:hint="default"/>
+      </w:rPr>
+    </w:lvl>
+    <w:lvl w:ilvl="5" w:tplc="04090005" w:tentative="1">
+      <w:start w:val="1"/>
+      <w:numFmt w:val="bullet"/>
+      <w:lvlText w:val=""/>
+      <w:lvlJc w:val="left"/>
+      <w:pPr>
+        <w:ind w:left="4320" w:hanging="360"/>
+      </w:pPr>
+      <w:rPr>
+        <w:rFonts w:ascii="Wingdings" w:hAnsi="Wingdings" w:hint="default"/>
+      </w:rPr>
+    </w:lvl>
+    <w:lvl w:ilvl="6" w:tplc="04090001" w:tentative="1">
+      <w:start w:val="1"/>
+      <w:numFmt w:val="bullet"/>
+      <w:lvlText w:val=""/>
+      <w:lvlJc w:val="left"/>
+      <w:pPr>
+        <w:ind w:left="5040" w:hanging="360"/>
+      </w:pPr>
+      <w:rPr>
+        <w:rFonts w:ascii="Symbol" w:hAnsi="Symbol" w:hint="default"/>
+      </w:rPr>
+    </w:lvl>
+    <w:lvl w:ilvl="7" w:tplc="04090003" w:tentative="1">
+      <w:start w:val="1"/>
+      <w:numFmt w:val="bullet"/>
+      <w:lvlText w:val="o"/>
+      <w:lvlJc w:val="left"/>
+      <w:pPr>
+        <w:ind w:left="5760" w:hanging="360"/>
+      </w:pPr>
+      <w:rPr>
+        <w:rFonts w:ascii="Courier New" w:hAnsi="Courier New" w:cs="Courier New" w:hint="default"/>
+      </w:rPr>
+    </w:lvl>
+    <w:lvl w:ilvl="8" w:tplc="04090005" w:tentative="1">
+      <w:start w:val="1"/>
+      <w:numFmt w:val="bullet"/>
+      <w:lvlText w:val=""/>
+      <w:lvlJc w:val="left"/>
+      <w:pPr>
+        <w:ind w:left="6480" w:hanging="360"/>
+      </w:pPr>
+      <w:rPr>
+        <w:rFonts w:ascii="Wingdings" w:hAnsi="Wingdings" w:hint="default"/>
+      </w:rPr>
+    </w:lvl>
+  </w:abstractNum>
+  <w:abstractNum w:abstractNumId="2">
+    <w:nsid w:val="53F35158"/>
+    <w:multiLevelType w:val="hybridMultilevel"/>
+    <w:tmpl w:val="D2FEEEBE"/>
+    <w:lvl w:ilvl="0" w:tplc="04090001">
+      <w:start w:val="1"/>
+      <w:numFmt w:val="bullet"/>
+      <w:lvlText w:val=""/>
+      <w:lvlJc w:val="left"/>
+      <w:pPr>
+        <w:ind w:left="720" w:hanging="360"/>
+      </w:pPr>
+      <w:rPr>
+        <w:rFonts w:ascii="Symbol" w:hAnsi="Symbol" w:hint="default"/>
+      </w:rPr>
+    </w:lvl>
+    <w:lvl w:ilvl="1" w:tplc="04090003" w:tentative="1">
+      <w:start w:val="1"/>
+      <w:numFmt w:val="bullet"/>
+      <w:lvlText w:val="o"/>
+      <w:lvlJc w:val="left"/>
+      <w:pPr>
+        <w:ind w:left="1440" w:hanging="360"/>
+      </w:pPr>
+      <w:rPr>
+        <w:rFonts w:ascii="Courier New" w:hAnsi="Courier New" w:cs="Courier New" w:hint="default"/>
+      </w:rPr>
+    </w:lvl>
+    <w:lvl w:ilvl="2" w:tplc="04090005" w:tentative="1">
+      <w:start w:val="1"/>
+      <w:numFmt w:val="bullet"/>
+      <w:lvlText w:val=""/>
+      <w:lvlJc w:val="left"/>
+      <w:pPr>
+        <w:ind w:left="2160" w:hanging="360"/>
+      </w:pPr>
+      <w:rPr>
+        <w:rFonts w:ascii="Wingdings" w:hAnsi="Wingdings" w:hint="default"/>
+      </w:rPr>
+    </w:lvl>
+    <w:lvl w:ilvl="3" w:tplc="04090001" w:tentative="1">
+      <w:start w:val="1"/>
+      <w:numFmt w:val="bullet"/>
+      <w:lvlText w:val=""/>
+      <w:lvlJc w:val="left"/>
+      <w:pPr>
+        <w:ind w:left="2880" w:hanging="360"/>
+      </w:pPr>
+      <w:rPr>
+        <w:rFonts w:ascii="Symbol" w:hAnsi="Symbol" w:hint="default"/>
+      </w:rPr>
+    </w:lvl>
+    <w:lvl w:ilvl="4" w:tplc="04090003" w:tentative="1">
+      <w:start w:val="1"/>
+      <w:numFmt w:val="bullet"/>
+      <w:lvlText w:val="o"/>
+      <w:lvlJc w:val="left"/>
+      <w:pPr>
+        <w:ind w:left="3600" w:hanging="360"/>
+      </w:pPr>
+      <w:rPr>
+        <w:rFonts w:ascii="Courier New" w:hAnsi="Courier New" w:cs="Courier New" w:hint="default"/>
+      </w:rPr>
+    </w:lvl>
+    <w:lvl w:ilvl="5" w:tplc="04090005" w:tentative="1">
+      <w:start w:val="1"/>
+      <w:numFmt w:val="bullet"/>
+      <w:lvlText w:val=""/>
+      <w:lvlJc w:val="left"/>
+      <w:pPr>
+        <w:ind w:left="4320" w:hanging="360"/>
+      </w:pPr>
+      <w:rPr>
+        <w:rFonts w:ascii="Wingdings" w:hAnsi="Wingdings" w:hint="default"/>
+      </w:rPr>
+    </w:lvl>
+    <w:lvl w:ilvl="6" w:tplc="04090001" w:tentative="1">
+      <w:start w:val="1"/>
+      <w:numFmt w:val="bullet"/>
+      <w:lvlText w:val=""/>
+      <w:lvlJc w:val="left"/>
+      <w:pPr>
+        <w:ind w:left="5040" w:hanging="360"/>
+      </w:pPr>
+      <w:rPr>
+        <w:rFonts w:ascii="Symbol" w:hAnsi="Symbol" w:hint="default"/>
+      </w:rPr>
+    </w:lvl>
+    <w:lvl w:ilvl="7" w:tplc="04090003" w:tentative="1">
+      <w:start w:val="1"/>
+      <w:numFmt w:val="bullet"/>
+      <w:lvlText w:val="o"/>
+      <w:lvlJc w:val="left"/>
+      <w:pPr>
+        <w:ind w:left="5760" w:hanging="360"/>
+      </w:pPr>
+      <w:rPr>
+        <w:rFonts w:ascii="Courier New" w:hAnsi="Courier New" w:cs="Courier New" w:hint="default"/>
+      </w:rPr>
+    </w:lvl>
+    <w:lvl w:ilvl="8" w:tplc="04090005" w:tentative="1">
+      <w:start w:val="1"/>
+      <w:numFmt w:val="bullet"/>
+      <w:lvlText w:val=""/>
+      <w:lvlJc w:val="left"/>
+      <w:pPr>
+        <w:ind w:left="6480" w:hanging="360"/>
+      </w:pPr>
+      <w:rPr>
+        <w:rFonts w:ascii="Wingdings" w:hAnsi="Wingdings" w:hint="default"/>
+      </w:rPr>
+    </w:lvl>
+  </w:abstractNum>
   <w:num w:numId="1">
     <w:abstractNumId w:val="0"/>
+  </w:num>
+  <w:num w:numId="2">
+    <w:abstractNumId w:val="2"/>
+  </w:num>
+  <w:num w:numId="3">
+    <w:abstractNumId w:val="1"/>
   </w:num>
 </w:numbering>
 </file>
@@ -1657,7 +4548,7 @@
 </file>
 
 <file path=customXml/itemProps1.xml><?xml version="1.0" encoding="utf-8"?>
-<ds:datastoreItem xmlns:ds="http://schemas.openxmlformats.org/officeDocument/2006/customXml" ds:itemID="{18A50703-A4BC-4DFB-8821-CA5016AFBDD9}">
+<ds:datastoreItem xmlns:ds="http://schemas.openxmlformats.org/officeDocument/2006/customXml" ds:itemID="{29733029-A8D2-4EDB-88F6-188CFC53DC46}">
   <ds:schemaRefs>
     <ds:schemaRef ds:uri="http://schemas.openxmlformats.org/officeDocument/2006/bibliography"/>
   </ds:schemaRefs>

</xml_diff>